<commit_message>
Update Documentacion parte 2.docx
</commit_message>
<xml_diff>
--- a/Documentacion/Documentacion parte 2.docx
+++ b/Documentacion/Documentacion parte 2.docx
@@ -23,7 +23,7 @@
                     <pic:cNvPicPr/>
                   </pic:nvPicPr>
                   <pic:blipFill>
-                    <a:blip r:embed="rId5">
+                    <a:blip r:embed="rId7">
                       <a:extLst>
                         <a:ext uri="{28A0092B-C50C-407E-A947-70E740481C1C}">
                           <a14:useLocalDpi xmlns:a14="http://schemas.microsoft.com/office/drawing/2010/main" val="0"/>
@@ -160,7 +160,7 @@
                     <pic:cNvPicPr/>
                   </pic:nvPicPr>
                   <pic:blipFill>
-                    <a:blip r:embed="rId6" cstate="print">
+                    <a:blip r:embed="rId8" cstate="print">
                       <a:extLst>
                         <a:ext uri="{28A0092B-C50C-407E-A947-70E740481C1C}">
                           <a14:useLocalDpi xmlns:a14="http://schemas.microsoft.com/office/drawing/2010/main" val="0"/>
@@ -220,7 +220,7 @@
                     <pic:cNvPicPr/>
                   </pic:nvPicPr>
                   <pic:blipFill>
-                    <a:blip r:embed="rId7">
+                    <a:blip r:embed="rId9">
                       <a:extLst>
                         <a:ext uri="{28A0092B-C50C-407E-A947-70E740481C1C}">
                           <a14:useLocalDpi xmlns:a14="http://schemas.microsoft.com/office/drawing/2010/main" val="0"/>
@@ -438,7 +438,7 @@
           <w:r>
             <w:fldChar w:fldCharType="separate"/>
           </w:r>
-          <w:hyperlink w:anchor="_Toc84099828" w:history="1">
+          <w:hyperlink w:anchor="_Toc84443451" w:history="1">
             <w:r>
               <w:rPr>
                 <w:rStyle w:val="Hipervnculo"/>
@@ -480,7 +480,7 @@
                 <w:noProof/>
                 <w:webHidden/>
               </w:rPr>
-              <w:instrText xml:space="preserve"> PAGEREF _Toc84099828 \h </w:instrText>
+              <w:instrText xml:space="preserve"> PAGEREF _Toc84443451 \h </w:instrText>
             </w:r>
             <w:r>
               <w:rPr>
@@ -524,7 +524,7 @@
               <w:lang w:val="es-UY" w:eastAsia="es-UY"/>
             </w:rPr>
           </w:pPr>
-          <w:hyperlink w:anchor="_Toc84099829" w:history="1">
+          <w:hyperlink w:anchor="_Toc84443452" w:history="1">
             <w:r>
               <w:rPr>
                 <w:rStyle w:val="Hipervnculo"/>
@@ -566,7 +566,7 @@
                 <w:noProof/>
                 <w:webHidden/>
               </w:rPr>
-              <w:instrText xml:space="preserve"> PAGEREF _Toc84099829 \h </w:instrText>
+              <w:instrText xml:space="preserve"> PAGEREF _Toc84443452 \h </w:instrText>
             </w:r>
             <w:r>
               <w:rPr>
@@ -610,7 +610,7 @@
               <w:lang w:val="es-UY" w:eastAsia="es-UY"/>
             </w:rPr>
           </w:pPr>
-          <w:hyperlink w:anchor="_Toc84099830" w:history="1">
+          <w:hyperlink w:anchor="_Toc84443453" w:history="1">
             <w:r>
               <w:rPr>
                 <w:rStyle w:val="Hipervnculo"/>
@@ -652,7 +652,7 @@
                 <w:noProof/>
                 <w:webHidden/>
               </w:rPr>
-              <w:instrText xml:space="preserve"> PAGEREF _Toc84099830 \h </w:instrText>
+              <w:instrText xml:space="preserve"> PAGEREF _Toc84443453 \h </w:instrText>
             </w:r>
             <w:r>
               <w:rPr>
@@ -696,7 +696,7 @@
               <w:lang w:val="es-UY" w:eastAsia="es-UY"/>
             </w:rPr>
           </w:pPr>
-          <w:hyperlink w:anchor="_Toc84099831" w:history="1">
+          <w:hyperlink w:anchor="_Toc84443454" w:history="1">
             <w:r>
               <w:rPr>
                 <w:rStyle w:val="Hipervnculo"/>
@@ -717,7 +717,7 @@
                 <w:rStyle w:val="Hipervnculo"/>
                 <w:noProof/>
               </w:rPr>
-              <w:t>Descripción de códigos de éxito y error</w:t>
+              <w:t>Descripción general de códigos de error utilizados</w:t>
             </w:r>
             <w:r>
               <w:rPr>
@@ -738,7 +738,7 @@
                 <w:noProof/>
                 <w:webHidden/>
               </w:rPr>
-              <w:instrText xml:space="preserve"> PAGEREF _Toc84099831 \h </w:instrText>
+              <w:instrText xml:space="preserve"> PAGEREF _Toc84443454 \h </w:instrText>
             </w:r>
             <w:r>
               <w:rPr>
@@ -758,7 +758,7 @@
                 <w:noProof/>
                 <w:webHidden/>
               </w:rPr>
-              <w:t>2</w:t>
+              <w:t>3</w:t>
             </w:r>
             <w:r>
               <w:rPr>
@@ -782,7 +782,7 @@
               <w:lang w:val="es-UY" w:eastAsia="es-UY"/>
             </w:rPr>
           </w:pPr>
-          <w:hyperlink w:anchor="_Toc84099832" w:history="1">
+          <w:hyperlink w:anchor="_Toc84443455" w:history="1">
             <w:r>
               <w:rPr>
                 <w:rStyle w:val="Hipervnculo"/>
@@ -824,7 +824,7 @@
                 <w:noProof/>
                 <w:webHidden/>
               </w:rPr>
-              <w:instrText xml:space="preserve"> PAGEREF _Toc84099832 \h </w:instrText>
+              <w:instrText xml:space="preserve"> PAGEREF _Toc84443455 \h </w:instrText>
             </w:r>
             <w:r>
               <w:rPr>
@@ -844,7 +844,567 @@
                 <w:noProof/>
                 <w:webHidden/>
               </w:rPr>
-              <w:t>2</w:t>
+              <w:t>3</w:t>
+            </w:r>
+            <w:r>
+              <w:rPr>
+                <w:noProof/>
+                <w:webHidden/>
+              </w:rPr>
+              <w:fldChar w:fldCharType="end"/>
+            </w:r>
+          </w:hyperlink>
+        </w:p>
+        <w:p>
+          <w:pPr>
+            <w:pStyle w:val="TDC3"/>
+            <w:tabs>
+              <w:tab w:val="right" w:leader="dot" w:pos="9016"/>
+            </w:tabs>
+            <w:rPr>
+              <w:rFonts w:eastAsiaTheme="minorEastAsia"/>
+              <w:noProof/>
+              <w:lang w:val="es-UY" w:eastAsia="es-UY"/>
+            </w:rPr>
+          </w:pPr>
+          <w:hyperlink w:anchor="_Toc84443456" w:history="1">
+            <w:r>
+              <w:rPr>
+                <w:rStyle w:val="Hipervnculo"/>
+                <w:noProof/>
+              </w:rPr>
+              <w:t>1.4.1 Usuarios</w:t>
+            </w:r>
+            <w:r>
+              <w:rPr>
+                <w:noProof/>
+                <w:webHidden/>
+              </w:rPr>
+              <w:tab/>
+            </w:r>
+            <w:r>
+              <w:rPr>
+                <w:noProof/>
+                <w:webHidden/>
+              </w:rPr>
+              <w:fldChar w:fldCharType="begin"/>
+            </w:r>
+            <w:r>
+              <w:rPr>
+                <w:noProof/>
+                <w:webHidden/>
+              </w:rPr>
+              <w:instrText xml:space="preserve"> PAGEREF _Toc84443456 \h </w:instrText>
+            </w:r>
+            <w:r>
+              <w:rPr>
+                <w:noProof/>
+                <w:webHidden/>
+              </w:rPr>
+            </w:r>
+            <w:r>
+              <w:rPr>
+                <w:noProof/>
+                <w:webHidden/>
+              </w:rPr>
+              <w:fldChar w:fldCharType="separate"/>
+            </w:r>
+            <w:r>
+              <w:rPr>
+                <w:noProof/>
+                <w:webHidden/>
+              </w:rPr>
+              <w:t>3</w:t>
+            </w:r>
+            <w:r>
+              <w:rPr>
+                <w:noProof/>
+                <w:webHidden/>
+              </w:rPr>
+              <w:fldChar w:fldCharType="end"/>
+            </w:r>
+          </w:hyperlink>
+        </w:p>
+        <w:p>
+          <w:pPr>
+            <w:pStyle w:val="TDC3"/>
+            <w:tabs>
+              <w:tab w:val="right" w:leader="dot" w:pos="9016"/>
+            </w:tabs>
+            <w:rPr>
+              <w:rFonts w:eastAsiaTheme="minorEastAsia"/>
+              <w:noProof/>
+              <w:lang w:val="es-UY" w:eastAsia="es-UY"/>
+            </w:rPr>
+          </w:pPr>
+          <w:hyperlink w:anchor="_Toc84443457" w:history="1">
+            <w:r>
+              <w:rPr>
+                <w:rStyle w:val="Hipervnculo"/>
+                <w:noProof/>
+              </w:rPr>
+              <w:t>1.4.2 Reportes</w:t>
+            </w:r>
+            <w:r>
+              <w:rPr>
+                <w:noProof/>
+                <w:webHidden/>
+              </w:rPr>
+              <w:tab/>
+            </w:r>
+            <w:r>
+              <w:rPr>
+                <w:noProof/>
+                <w:webHidden/>
+              </w:rPr>
+              <w:fldChar w:fldCharType="begin"/>
+            </w:r>
+            <w:r>
+              <w:rPr>
+                <w:noProof/>
+                <w:webHidden/>
+              </w:rPr>
+              <w:instrText xml:space="preserve"> PAGEREF _Toc84443457 \h </w:instrText>
+            </w:r>
+            <w:r>
+              <w:rPr>
+                <w:noProof/>
+                <w:webHidden/>
+              </w:rPr>
+            </w:r>
+            <w:r>
+              <w:rPr>
+                <w:noProof/>
+                <w:webHidden/>
+              </w:rPr>
+              <w:fldChar w:fldCharType="separate"/>
+            </w:r>
+            <w:r>
+              <w:rPr>
+                <w:noProof/>
+                <w:webHidden/>
+              </w:rPr>
+              <w:t>4</w:t>
+            </w:r>
+            <w:r>
+              <w:rPr>
+                <w:noProof/>
+                <w:webHidden/>
+              </w:rPr>
+              <w:fldChar w:fldCharType="end"/>
+            </w:r>
+          </w:hyperlink>
+        </w:p>
+        <w:p>
+          <w:pPr>
+            <w:pStyle w:val="TDC3"/>
+            <w:tabs>
+              <w:tab w:val="right" w:leader="dot" w:pos="9016"/>
+            </w:tabs>
+            <w:rPr>
+              <w:rFonts w:eastAsiaTheme="minorEastAsia"/>
+              <w:noProof/>
+              <w:lang w:val="es-UY" w:eastAsia="es-UY"/>
+            </w:rPr>
+          </w:pPr>
+          <w:hyperlink w:anchor="_Toc84443458" w:history="1">
+            <w:r>
+              <w:rPr>
+                <w:rStyle w:val="Hipervnculo"/>
+                <w:noProof/>
+              </w:rPr>
+              <w:t>1.4.3 Proyectos</w:t>
+            </w:r>
+            <w:r>
+              <w:rPr>
+                <w:noProof/>
+                <w:webHidden/>
+              </w:rPr>
+              <w:tab/>
+            </w:r>
+            <w:r>
+              <w:rPr>
+                <w:noProof/>
+                <w:webHidden/>
+              </w:rPr>
+              <w:fldChar w:fldCharType="begin"/>
+            </w:r>
+            <w:r>
+              <w:rPr>
+                <w:noProof/>
+                <w:webHidden/>
+              </w:rPr>
+              <w:instrText xml:space="preserve"> PAGEREF _Toc84443458 \h </w:instrText>
+            </w:r>
+            <w:r>
+              <w:rPr>
+                <w:noProof/>
+                <w:webHidden/>
+              </w:rPr>
+            </w:r>
+            <w:r>
+              <w:rPr>
+                <w:noProof/>
+                <w:webHidden/>
+              </w:rPr>
+              <w:fldChar w:fldCharType="separate"/>
+            </w:r>
+            <w:r>
+              <w:rPr>
+                <w:noProof/>
+                <w:webHidden/>
+              </w:rPr>
+              <w:t>4</w:t>
+            </w:r>
+            <w:r>
+              <w:rPr>
+                <w:noProof/>
+                <w:webHidden/>
+              </w:rPr>
+              <w:fldChar w:fldCharType="end"/>
+            </w:r>
+          </w:hyperlink>
+        </w:p>
+        <w:p>
+          <w:pPr>
+            <w:pStyle w:val="TDC3"/>
+            <w:tabs>
+              <w:tab w:val="right" w:leader="dot" w:pos="9016"/>
+            </w:tabs>
+            <w:rPr>
+              <w:rFonts w:eastAsiaTheme="minorEastAsia"/>
+              <w:noProof/>
+              <w:lang w:val="es-UY" w:eastAsia="es-UY"/>
+            </w:rPr>
+          </w:pPr>
+          <w:hyperlink w:anchor="_Toc84443459" w:history="1">
+            <w:r>
+              <w:rPr>
+                <w:rStyle w:val="Hipervnculo"/>
+                <w:noProof/>
+              </w:rPr>
+              <w:t>1.4.4 Login</w:t>
+            </w:r>
+            <w:r>
+              <w:rPr>
+                <w:noProof/>
+                <w:webHidden/>
+              </w:rPr>
+              <w:tab/>
+            </w:r>
+            <w:r>
+              <w:rPr>
+                <w:noProof/>
+                <w:webHidden/>
+              </w:rPr>
+              <w:fldChar w:fldCharType="begin"/>
+            </w:r>
+            <w:r>
+              <w:rPr>
+                <w:noProof/>
+                <w:webHidden/>
+              </w:rPr>
+              <w:instrText xml:space="preserve"> PAGEREF _Toc84443459 \h </w:instrText>
+            </w:r>
+            <w:r>
+              <w:rPr>
+                <w:noProof/>
+                <w:webHidden/>
+              </w:rPr>
+            </w:r>
+            <w:r>
+              <w:rPr>
+                <w:noProof/>
+                <w:webHidden/>
+              </w:rPr>
+              <w:fldChar w:fldCharType="separate"/>
+            </w:r>
+            <w:r>
+              <w:rPr>
+                <w:noProof/>
+                <w:webHidden/>
+              </w:rPr>
+              <w:t>5</w:t>
+            </w:r>
+            <w:r>
+              <w:rPr>
+                <w:noProof/>
+                <w:webHidden/>
+              </w:rPr>
+              <w:fldChar w:fldCharType="end"/>
+            </w:r>
+          </w:hyperlink>
+        </w:p>
+        <w:p>
+          <w:pPr>
+            <w:pStyle w:val="TDC3"/>
+            <w:tabs>
+              <w:tab w:val="right" w:leader="dot" w:pos="9016"/>
+            </w:tabs>
+            <w:rPr>
+              <w:rFonts w:eastAsiaTheme="minorEastAsia"/>
+              <w:noProof/>
+              <w:lang w:val="es-UY" w:eastAsia="es-UY"/>
+            </w:rPr>
+          </w:pPr>
+          <w:hyperlink w:anchor="_Toc84443460" w:history="1">
+            <w:r>
+              <w:rPr>
+                <w:rStyle w:val="Hipervnculo"/>
+                <w:noProof/>
+              </w:rPr>
+              <w:t>1.4.5 Incidentes</w:t>
+            </w:r>
+            <w:r>
+              <w:rPr>
+                <w:noProof/>
+                <w:webHidden/>
+              </w:rPr>
+              <w:tab/>
+            </w:r>
+            <w:r>
+              <w:rPr>
+                <w:noProof/>
+                <w:webHidden/>
+              </w:rPr>
+              <w:fldChar w:fldCharType="begin"/>
+            </w:r>
+            <w:r>
+              <w:rPr>
+                <w:noProof/>
+                <w:webHidden/>
+              </w:rPr>
+              <w:instrText xml:space="preserve"> PAGEREF _Toc84443460 \h </w:instrText>
+            </w:r>
+            <w:r>
+              <w:rPr>
+                <w:noProof/>
+                <w:webHidden/>
+              </w:rPr>
+            </w:r>
+            <w:r>
+              <w:rPr>
+                <w:noProof/>
+                <w:webHidden/>
+              </w:rPr>
+              <w:fldChar w:fldCharType="separate"/>
+            </w:r>
+            <w:r>
+              <w:rPr>
+                <w:noProof/>
+                <w:webHidden/>
+              </w:rPr>
+              <w:t>5</w:t>
+            </w:r>
+            <w:r>
+              <w:rPr>
+                <w:noProof/>
+                <w:webHidden/>
+              </w:rPr>
+              <w:fldChar w:fldCharType="end"/>
+            </w:r>
+          </w:hyperlink>
+        </w:p>
+        <w:p>
+          <w:pPr>
+            <w:pStyle w:val="TDC3"/>
+            <w:tabs>
+              <w:tab w:val="right" w:leader="dot" w:pos="9016"/>
+            </w:tabs>
+            <w:rPr>
+              <w:rFonts w:eastAsiaTheme="minorEastAsia"/>
+              <w:noProof/>
+              <w:lang w:val="es-UY" w:eastAsia="es-UY"/>
+            </w:rPr>
+          </w:pPr>
+          <w:hyperlink w:anchor="_Toc84443461" w:history="1">
+            <w:r>
+              <w:rPr>
+                <w:rStyle w:val="Hipervnculo"/>
+                <w:noProof/>
+              </w:rPr>
+              <w:t>1.4.6 Importaciones</w:t>
+            </w:r>
+            <w:r>
+              <w:rPr>
+                <w:noProof/>
+                <w:webHidden/>
+              </w:rPr>
+              <w:tab/>
+            </w:r>
+            <w:r>
+              <w:rPr>
+                <w:noProof/>
+                <w:webHidden/>
+              </w:rPr>
+              <w:fldChar w:fldCharType="begin"/>
+            </w:r>
+            <w:r>
+              <w:rPr>
+                <w:noProof/>
+                <w:webHidden/>
+              </w:rPr>
+              <w:instrText xml:space="preserve"> PAGEREF _Toc84443461 \h </w:instrText>
+            </w:r>
+            <w:r>
+              <w:rPr>
+                <w:noProof/>
+                <w:webHidden/>
+              </w:rPr>
+            </w:r>
+            <w:r>
+              <w:rPr>
+                <w:noProof/>
+                <w:webHidden/>
+              </w:rPr>
+              <w:fldChar w:fldCharType="separate"/>
+            </w:r>
+            <w:r>
+              <w:rPr>
+                <w:noProof/>
+                <w:webHidden/>
+              </w:rPr>
+              <w:t>6</w:t>
+            </w:r>
+            <w:r>
+              <w:rPr>
+                <w:noProof/>
+                <w:webHidden/>
+              </w:rPr>
+              <w:fldChar w:fldCharType="end"/>
+            </w:r>
+          </w:hyperlink>
+        </w:p>
+        <w:p>
+          <w:pPr>
+            <w:pStyle w:val="TDC3"/>
+            <w:tabs>
+              <w:tab w:val="right" w:leader="dot" w:pos="9016"/>
+            </w:tabs>
+            <w:rPr>
+              <w:rFonts w:eastAsiaTheme="minorEastAsia"/>
+              <w:noProof/>
+              <w:lang w:val="es-UY" w:eastAsia="es-UY"/>
+            </w:rPr>
+          </w:pPr>
+          <w:hyperlink w:anchor="_Toc84443462" w:history="1">
+            <w:r>
+              <w:rPr>
+                <w:rStyle w:val="Hipervnculo"/>
+                <w:noProof/>
+              </w:rPr>
+              <w:t>1.4.7 Estados</w:t>
+            </w:r>
+            <w:r>
+              <w:rPr>
+                <w:noProof/>
+                <w:webHidden/>
+              </w:rPr>
+              <w:tab/>
+            </w:r>
+            <w:r>
+              <w:rPr>
+                <w:noProof/>
+                <w:webHidden/>
+              </w:rPr>
+              <w:fldChar w:fldCharType="begin"/>
+            </w:r>
+            <w:r>
+              <w:rPr>
+                <w:noProof/>
+                <w:webHidden/>
+              </w:rPr>
+              <w:instrText xml:space="preserve"> PAGEREF _Toc84443462 \h </w:instrText>
+            </w:r>
+            <w:r>
+              <w:rPr>
+                <w:noProof/>
+                <w:webHidden/>
+              </w:rPr>
+            </w:r>
+            <w:r>
+              <w:rPr>
+                <w:noProof/>
+                <w:webHidden/>
+              </w:rPr>
+              <w:fldChar w:fldCharType="separate"/>
+            </w:r>
+            <w:r>
+              <w:rPr>
+                <w:noProof/>
+                <w:webHidden/>
+              </w:rPr>
+              <w:t>6</w:t>
+            </w:r>
+            <w:r>
+              <w:rPr>
+                <w:noProof/>
+                <w:webHidden/>
+              </w:rPr>
+              <w:fldChar w:fldCharType="end"/>
+            </w:r>
+          </w:hyperlink>
+        </w:p>
+        <w:p>
+          <w:pPr>
+            <w:pStyle w:val="TDC3"/>
+            <w:tabs>
+              <w:tab w:val="right" w:leader="dot" w:pos="9016"/>
+            </w:tabs>
+            <w:rPr>
+              <w:rFonts w:eastAsiaTheme="minorEastAsia"/>
+              <w:noProof/>
+              <w:lang w:val="es-UY" w:eastAsia="es-UY"/>
+            </w:rPr>
+          </w:pPr>
+          <w:hyperlink w:anchor="_Toc84443463" w:history="1">
+            <w:r>
+              <w:rPr>
+                <w:rStyle w:val="Hipervnculo"/>
+                <w:noProof/>
+              </w:rPr>
+              <w:t>1.4.8 Asociaciones</w:t>
+            </w:r>
+            <w:r>
+              <w:rPr>
+                <w:noProof/>
+                <w:webHidden/>
+              </w:rPr>
+              <w:tab/>
+            </w:r>
+            <w:r>
+              <w:rPr>
+                <w:noProof/>
+                <w:webHidden/>
+              </w:rPr>
+              <w:fldChar w:fldCharType="begin"/>
+            </w:r>
+            <w:r>
+              <w:rPr>
+                <w:noProof/>
+                <w:webHidden/>
+              </w:rPr>
+              <w:instrText xml:space="preserve"> PAGEREF _Toc84443463 \h </w:instrText>
+            </w:r>
+            <w:r>
+              <w:rPr>
+                <w:noProof/>
+                <w:webHidden/>
+              </w:rPr>
+            </w:r>
+            <w:r>
+              <w:rPr>
+                <w:noProof/>
+                <w:webHidden/>
+              </w:rPr>
+              <w:fldChar w:fldCharType="separate"/>
+            </w:r>
+            <w:r>
+              <w:rPr>
+                <w:noProof/>
+                <w:webHidden/>
+              </w:rPr>
+              <w:t>6</w:t>
             </w:r>
             <w:r>
               <w:rPr>
@@ -884,7 +1444,7 @@
           <w:numId w:val="14"/>
         </w:numPr>
       </w:pPr>
-      <w:bookmarkStart w:id="0" w:name="_Toc84099828"/>
+      <w:bookmarkStart w:id="0" w:name="_Toc84443451"/>
       <w:r>
         <w:t xml:space="preserve">Descripción </w:t>
       </w:r>
@@ -907,13 +1467,12 @@
         </w:numPr>
         <w:spacing w:line="240" w:lineRule="auto"/>
       </w:pPr>
-      <w:bookmarkStart w:id="1" w:name="_Toc84099829"/>
+      <w:bookmarkStart w:id="1" w:name="_Toc84443452"/>
       <w:r>
         <w:t>Criterios REST</w:t>
       </w:r>
       <w:bookmarkEnd w:id="1"/>
     </w:p>
-    <w:p/>
     <w:p>
       <w:r>
         <w:t>Se desarrollo una API utilizando el estilo arquitectónico REST teniendo en cuenta los siguientes puntos:</w:t>
@@ -926,6 +1485,7 @@
           <w:ilvl w:val="0"/>
           <w:numId w:val="23"/>
         </w:numPr>
+        <w:jc w:val="both"/>
       </w:pPr>
       <w:r>
         <w:t>Siempre usar sustantivos y no verbos.</w:t>
@@ -938,6 +1498,7 @@
           <w:ilvl w:val="0"/>
           <w:numId w:val="23"/>
         </w:numPr>
+        <w:jc w:val="both"/>
       </w:pPr>
       <w:r>
         <w:t>Plu</w:t>
@@ -962,6 +1523,7 @@
           <w:ilvl w:val="0"/>
           <w:numId w:val="23"/>
         </w:numPr>
+        <w:jc w:val="both"/>
       </w:pPr>
       <w:r>
         <w:t>Intuitiva y simple manteniendo durante todo el desarrollo el equipo mantuvo el mismo criterio</w:t>
@@ -977,6 +1539,7 @@
           <w:ilvl w:val="0"/>
           <w:numId w:val="23"/>
         </w:numPr>
+        <w:jc w:val="both"/>
       </w:pPr>
       <w:r>
         <w:t xml:space="preserve">El manejo de errores utilizando los </w:t>
@@ -998,20 +1561,134 @@
           <w:numId w:val="14"/>
         </w:numPr>
       </w:pPr>
-      <w:bookmarkStart w:id="2" w:name="_Toc84099830"/>
-      <w:r>
-        <w:t xml:space="preserve">Descripción del </w:t>
-      </w:r>
-      <w:r>
-        <w:t xml:space="preserve">mecanismo de autenticación de </w:t>
-      </w:r>
-      <w:proofErr w:type="spellStart"/>
-      <w:r>
-        <w:t>request</w:t>
+      <w:bookmarkStart w:id="2" w:name="_Toc84443453"/>
+      <w:r>
+        <w:t>Descripción del mecanismo de autenticación de request</w:t>
       </w:r>
       <w:bookmarkEnd w:id="2"/>
-      <w:proofErr w:type="spellEnd"/>
-    </w:p>
+    </w:p>
+    <w:p>
+      <w:pPr>
+        <w:jc w:val="both"/>
+        <w:rPr>
+          <w:rFonts w:ascii="Helvetica" w:hAnsi="Helvetica" w:cs="Helvetica"/>
+          <w:color w:val="505050"/>
+          <w:sz w:val="18"/>
+          <w:szCs w:val="18"/>
+          <w:shd w:val="clear" w:color="auto" w:fill="FFFFFF"/>
+        </w:rPr>
+      </w:pPr>
+      <w:r>
+        <w:t xml:space="preserve">Para el proceso de autenticación se creo un controlador especifico llamado: “LoginController” en la siguiente ruta: </w:t>
+      </w:r>
+      <w:r>
+        <w:rPr>
+          <w:b/>
+          <w:bCs/>
+        </w:rPr>
+        <w:t>~</w:t>
+      </w:r>
+      <w:r>
+        <w:rPr>
+          <w:rFonts w:ascii="Helvetica" w:hAnsi="Helvetica" w:cs="Helvetica"/>
+          <w:b/>
+          <w:bCs/>
+          <w:color w:val="505050"/>
+          <w:sz w:val="18"/>
+          <w:szCs w:val="18"/>
+          <w:shd w:val="clear" w:color="auto" w:fill="FFFFFF"/>
+        </w:rPr>
+        <w:t xml:space="preserve"> </w:t>
+      </w:r>
+      <w:r>
+        <w:rPr>
+          <w:rFonts w:ascii="Helvetica" w:hAnsi="Helvetica" w:cs="Helvetica"/>
+          <w:b/>
+          <w:bCs/>
+          <w:color w:val="505050"/>
+          <w:sz w:val="18"/>
+          <w:szCs w:val="18"/>
+          <w:shd w:val="clear" w:color="auto" w:fill="FFFFFF"/>
+        </w:rPr>
+        <w:t>/api/</w:t>
+      </w:r>
+      <w:r>
+        <w:rPr>
+          <w:rFonts w:ascii="Helvetica" w:hAnsi="Helvetica" w:cs="Helvetica"/>
+          <w:b/>
+          <w:bCs/>
+          <w:color w:val="505050"/>
+          <w:sz w:val="18"/>
+          <w:szCs w:val="18"/>
+          <w:shd w:val="clear" w:color="auto" w:fill="FFFFFF"/>
+        </w:rPr>
+        <w:t>Login.</w:t>
+      </w:r>
+    </w:p>
+    <w:p>
+      <w:pPr>
+        <w:jc w:val="both"/>
+      </w:pPr>
+      <w:r>
+        <w:t xml:space="preserve">Para hacer login debemos enviar mediante HTTP POST un request de login y como respuesta vamos a obtener un token y código 200. El token se almacenará en la BD y no expira a menos que ejecutemos el request logout </w:t>
+      </w:r>
+      <w:r>
+        <w:rPr>
+          <w:b/>
+          <w:bCs/>
+        </w:rPr>
+        <w:t>~</w:t>
+      </w:r>
+      <w:r>
+        <w:rPr>
+          <w:rFonts w:ascii="Helvetica" w:hAnsi="Helvetica" w:cs="Helvetica"/>
+          <w:b/>
+          <w:bCs/>
+          <w:color w:val="505050"/>
+          <w:sz w:val="18"/>
+          <w:szCs w:val="18"/>
+          <w:shd w:val="clear" w:color="auto" w:fill="FFFFFF"/>
+        </w:rPr>
+        <w:t xml:space="preserve"> /api/Log</w:t>
+      </w:r>
+      <w:r>
+        <w:rPr>
+          <w:rFonts w:ascii="Helvetica" w:hAnsi="Helvetica" w:cs="Helvetica"/>
+          <w:b/>
+          <w:bCs/>
+          <w:color w:val="505050"/>
+          <w:sz w:val="18"/>
+          <w:szCs w:val="18"/>
+          <w:shd w:val="clear" w:color="auto" w:fill="FFFFFF"/>
+        </w:rPr>
+        <w:t>out</w:t>
+      </w:r>
+      <w:r>
+        <w:rPr>
+          <w:rFonts w:ascii="Helvetica" w:hAnsi="Helvetica" w:cs="Helvetica"/>
+          <w:color w:val="505050"/>
+          <w:sz w:val="18"/>
+          <w:szCs w:val="18"/>
+          <w:shd w:val="clear" w:color="auto" w:fill="FFFFFF"/>
+        </w:rPr>
+        <w:t>.</w:t>
+      </w:r>
+      <w:r>
+        <w:rPr>
+          <w:rFonts w:ascii="Helvetica" w:hAnsi="Helvetica" w:cs="Helvetica"/>
+          <w:color w:val="505050"/>
+          <w:sz w:val="18"/>
+          <w:szCs w:val="18"/>
+          <w:shd w:val="clear" w:color="auto" w:fill="FFFFFF"/>
+        </w:rPr>
+        <w:t xml:space="preserve"> </w:t>
+      </w:r>
+      <w:r>
+        <w:t>que se encarga de borrar el token antes generado de la BD.</w:t>
+      </w:r>
+    </w:p>
+    <w:p/>
+    <w:p/>
     <w:p>
       <w:pPr>
         <w:pStyle w:val="Ttulo2"/>
@@ -1020,8 +1697,9 @@
           <w:numId w:val="14"/>
         </w:numPr>
       </w:pPr>
-      <w:bookmarkStart w:id="3" w:name="_Toc84099831"/>
-      <w:r>
+      <w:bookmarkStart w:id="3" w:name="_Toc84443454"/>
+      <w:r>
+        <w:lastRenderedPageBreak/>
         <w:t xml:space="preserve">Descripción </w:t>
       </w:r>
       <w:r>
@@ -1030,6 +1708,9 @@
       <w:r>
         <w:t>de códigos de error</w:t>
       </w:r>
+      <w:r>
+        <w:t xml:space="preserve"> utilizados</w:t>
+      </w:r>
       <w:bookmarkEnd w:id="3"/>
     </w:p>
     <w:p/>
@@ -1044,6 +1725,9 @@
       <w:r>
         <w:t>200</w:t>
       </w:r>
+      <w:r>
+        <w:t>: significa que salió todo bien.</w:t>
+      </w:r>
     </w:p>
     <w:p>
       <w:pPr>
@@ -1056,6 +1740,27 @@
       <w:r>
         <w:t>201</w:t>
       </w:r>
+      <w:r>
+        <w:t xml:space="preserve">: </w:t>
+      </w:r>
+      <w:r>
+        <w:t xml:space="preserve">significa </w:t>
+      </w:r>
+      <w:r>
+        <w:t>que el objeto se creó correctamente.</w:t>
+      </w:r>
+    </w:p>
+    <w:p>
+      <w:pPr>
+        <w:pStyle w:val="Prrafodelista"/>
+        <w:numPr>
+          <w:ilvl w:val="0"/>
+          <w:numId w:val="24"/>
+        </w:numPr>
+      </w:pPr>
+      <w:r>
+        <w:t>204: significa que la eliminación fue exitosa</w:t>
+      </w:r>
     </w:p>
     <w:p>
       <w:pPr>
@@ -1068,6 +1773,15 @@
       <w:r>
         <w:t>401</w:t>
       </w:r>
+      <w:r>
+        <w:t xml:space="preserve">: </w:t>
+      </w:r>
+      <w:r>
+        <w:t>significa</w:t>
+      </w:r>
+      <w:r>
+        <w:t xml:space="preserve"> que no estamos autorizados a utilizar el recurso.</w:t>
+      </w:r>
     </w:p>
     <w:p>
       <w:pPr>
@@ -1080,6 +1794,15 @@
       <w:r>
         <w:t>404</w:t>
       </w:r>
+      <w:r>
+        <w:t xml:space="preserve">: </w:t>
+      </w:r>
+      <w:r>
+        <w:t>significa</w:t>
+      </w:r>
+      <w:r>
+        <w:t xml:space="preserve"> que no se encontró el objeto o recurso.</w:t>
+      </w:r>
     </w:p>
     <w:p>
       <w:pPr>
@@ -1092,6 +1815,15 @@
       <w:r>
         <w:t>409</w:t>
       </w:r>
+      <w:r>
+        <w:t xml:space="preserve">: </w:t>
+      </w:r>
+      <w:r>
+        <w:t>significa</w:t>
+      </w:r>
+      <w:r>
+        <w:t xml:space="preserve"> que existió un conflicto y no se pudo procesar la solicitud, como por ejemplo si queremos agregar un desarrollador inexistente a un proyecto.</w:t>
+      </w:r>
     </w:p>
     <w:p>
       <w:pPr>
@@ -1104,6 +1836,21 @@
       <w:r>
         <w:t>422</w:t>
       </w:r>
+      <w:r>
+        <w:t xml:space="preserve">: </w:t>
+      </w:r>
+      <w:r>
+        <w:t>significa</w:t>
+      </w:r>
+      <w:r>
+        <w:t xml:space="preserve"> que la entidad no se puede procesar, por </w:t>
+      </w:r>
+      <w:r>
+        <w:t>ejemplo,</w:t>
+      </w:r>
+      <w:r>
+        <w:t xml:space="preserve"> por motivos que se envió información invalida (por ejemplo: un nombre con menos o más caracteres de lo aceptado)</w:t>
+      </w:r>
     </w:p>
     <w:p>
       <w:pPr>
@@ -1115,6 +1862,9 @@
       </w:pPr>
       <w:r>
         <w:t>500</w:t>
+      </w:r>
+      <w:r>
+        <w:t>: errores que no se pudieron controlar de parte de nuestro servicio.</w:t>
       </w:r>
     </w:p>
     <w:p>
@@ -1131,56 +1881,2968 @@
         </w:numPr>
         <w:jc w:val="both"/>
       </w:pPr>
-      <w:bookmarkStart w:id="4" w:name="_Toc84099832"/>
+      <w:bookmarkStart w:id="4" w:name="_Toc84443455"/>
       <w:r>
         <w:t xml:space="preserve">Descripción de los </w:t>
       </w:r>
+      <w:r>
+        <w:t>resources de la API</w:t>
+      </w:r>
+      <w:bookmarkEnd w:id="4"/>
+    </w:p>
+    <w:p/>
+    <w:p>
+      <w:pPr>
+        <w:pStyle w:val="Ttulo3"/>
+      </w:pPr>
+      <w:bookmarkStart w:id="5" w:name="_Toc84443456"/>
+      <w:r>
+        <w:t xml:space="preserve">1.4.1 </w:t>
+      </w:r>
+      <w:r>
+        <w:t>Usuarios</w:t>
+      </w:r>
+      <w:bookmarkEnd w:id="5"/>
+    </w:p>
+    <w:p>
+      <w:pPr>
+        <w:pStyle w:val="Prrafodelista"/>
+        <w:numPr>
+          <w:ilvl w:val="0"/>
+          <w:numId w:val="24"/>
+        </w:numPr>
+      </w:pPr>
+      <w:r>
+        <w:t xml:space="preserve">EndPoint: </w:t>
+      </w:r>
+      <w:r>
+        <w:t>~</w:t>
+      </w:r>
+      <w:r>
+        <w:t>/api/</w:t>
+      </w:r>
+      <w:r>
+        <w:t>U</w:t>
+      </w:r>
+      <w:r>
+        <w:t>suarios</w:t>
+      </w:r>
+    </w:p>
+    <w:p>
+      <w:pPr>
+        <w:pStyle w:val="Prrafodelista"/>
+        <w:numPr>
+          <w:ilvl w:val="0"/>
+          <w:numId w:val="24"/>
+        </w:numPr>
+      </w:pPr>
+      <w:r>
+        <w:t>Verbos HTTP: POST</w:t>
+      </w:r>
+    </w:p>
+    <w:p>
+      <w:pPr>
+        <w:pStyle w:val="Prrafodelista"/>
+        <w:numPr>
+          <w:ilvl w:val="0"/>
+          <w:numId w:val="24"/>
+        </w:numPr>
+      </w:pPr>
+      <w:r>
+        <w:t>Descripción</w:t>
+      </w:r>
+      <w:r>
+        <w:t xml:space="preserve"> : </w:t>
+      </w:r>
+      <w:r>
+        <w:t>Como administrador d</w:t>
+      </w:r>
+      <w:r>
+        <w:t xml:space="preserve">ar de Alta un nuevo </w:t>
+      </w:r>
+      <w:r>
+        <w:t>usuario.</w:t>
+      </w:r>
+    </w:p>
+    <w:p>
+      <w:pPr>
+        <w:pStyle w:val="Prrafodelista"/>
+        <w:numPr>
+          <w:ilvl w:val="0"/>
+          <w:numId w:val="24"/>
+        </w:numPr>
+      </w:pPr>
+      <w:r>
+        <w:t>Parámetros</w:t>
+      </w:r>
+      <w:r>
+        <w:t xml:space="preserve"> {NombreUsuario,  Nombre, Apellido, Contraseña, Email, Rol}</w:t>
+      </w:r>
+    </w:p>
+    <w:p>
+      <w:pPr>
+        <w:pStyle w:val="Prrafodelista"/>
+        <w:numPr>
+          <w:ilvl w:val="0"/>
+          <w:numId w:val="24"/>
+        </w:numPr>
+      </w:pPr>
+      <w:r>
+        <w:t>Responses</w:t>
+      </w:r>
+      <w:r>
+        <w:t xml:space="preserve"> {201, 401, 422, 500 }</w:t>
+      </w:r>
+    </w:p>
+    <w:p>
+      <w:pPr>
+        <w:pStyle w:val="Prrafodelista"/>
+        <w:numPr>
+          <w:ilvl w:val="0"/>
+          <w:numId w:val="24"/>
+        </w:numPr>
+      </w:pPr>
+      <w:r>
+        <w:t xml:space="preserve">Headers: </w:t>
+      </w:r>
+      <w:r>
+        <w:t xml:space="preserve">{ </w:t>
+      </w:r>
+      <w:r>
+        <w:rPr>
+          <w:b/>
+          <w:bCs/>
+        </w:rPr>
+        <w:t>Key</w:t>
+      </w:r>
+      <w:r>
+        <w:t>:</w:t>
+      </w:r>
+      <w:r>
+        <w:rPr>
+          <w:rFonts w:ascii="Helvetica" w:hAnsi="Helvetica" w:cs="Helvetica"/>
+          <w:color w:val="505050"/>
+          <w:sz w:val="18"/>
+          <w:szCs w:val="18"/>
+          <w:shd w:val="clear" w:color="auto" w:fill="FFFFFF"/>
+        </w:rPr>
+        <w:t xml:space="preserve"> </w:t>
+      </w:r>
+      <w:r>
+        <w:rPr>
+          <w:rFonts w:ascii="Helvetica" w:hAnsi="Helvetica" w:cs="Helvetica"/>
+          <w:color w:val="505050"/>
+          <w:sz w:val="18"/>
+          <w:szCs w:val="18"/>
+          <w:shd w:val="clear" w:color="auto" w:fill="FFFFFF"/>
+        </w:rPr>
+        <w:t>autorización.</w:t>
+      </w:r>
+    </w:p>
+    <w:p>
+      <w:pPr>
+        <w:pStyle w:val="Prrafodelista"/>
+        <w:ind w:firstLine="696"/>
+      </w:pPr>
+      <w:r>
+        <w:rPr>
+          <w:rFonts w:ascii="Helvetica" w:hAnsi="Helvetica" w:cs="Helvetica"/>
+          <w:color w:val="505050"/>
+          <w:sz w:val="18"/>
+          <w:szCs w:val="18"/>
+          <w:shd w:val="clear" w:color="auto" w:fill="FFFFFF"/>
+        </w:rPr>
+        <w:t xml:space="preserve">   </w:t>
+      </w:r>
+      <w:r>
+        <w:t xml:space="preserve"> </w:t>
+      </w:r>
+      <w:r>
+        <w:t xml:space="preserve"> </w:t>
+      </w:r>
+      <w:r>
+        <w:rPr>
+          <w:b/>
+          <w:bCs/>
+        </w:rPr>
+        <w:t>Value</w:t>
+      </w:r>
+      <w:r>
+        <w:t xml:space="preserve">: el token </w:t>
+      </w:r>
+      <w:r>
+        <w:t>que me fue asignado al hacer login con rol administrador</w:t>
+      </w:r>
+      <w:r>
+        <w:t xml:space="preserve"> </w:t>
+      </w:r>
+      <w:r>
+        <w:t>}</w:t>
+      </w:r>
+    </w:p>
+    <w:p>
+      <w:pPr>
+        <w:pStyle w:val="Prrafodelista"/>
+        <w:ind w:firstLine="696"/>
+      </w:pPr>
+    </w:p>
+    <w:p>
+      <w:pPr>
+        <w:pStyle w:val="Prrafodelista"/>
+        <w:numPr>
+          <w:ilvl w:val="0"/>
+          <w:numId w:val="24"/>
+        </w:numPr>
+      </w:pPr>
+      <w:r>
+        <w:t>EndPoint: ~/api/Usuarios</w:t>
+      </w:r>
+    </w:p>
+    <w:p>
+      <w:pPr>
+        <w:pStyle w:val="Prrafodelista"/>
+        <w:numPr>
+          <w:ilvl w:val="0"/>
+          <w:numId w:val="24"/>
+        </w:numPr>
+      </w:pPr>
+      <w:r>
+        <w:t xml:space="preserve">Verbos HTTP: </w:t>
+      </w:r>
+      <w:r>
+        <w:t>GET</w:t>
+      </w:r>
+    </w:p>
+    <w:p>
+      <w:pPr>
+        <w:pStyle w:val="Prrafodelista"/>
+        <w:numPr>
+          <w:ilvl w:val="0"/>
+          <w:numId w:val="24"/>
+        </w:numPr>
+      </w:pPr>
+      <w:r>
+        <w:t xml:space="preserve">Descripción : </w:t>
+      </w:r>
+      <w:r>
+        <w:t>Como administrador o</w:t>
+      </w:r>
+      <w:r>
+        <w:t>btener todos los usuarios registrados</w:t>
+      </w:r>
+      <w:r>
+        <w:t>.</w:t>
+      </w:r>
+    </w:p>
+    <w:p>
+      <w:pPr>
+        <w:pStyle w:val="Prrafodelista"/>
+        <w:numPr>
+          <w:ilvl w:val="0"/>
+          <w:numId w:val="24"/>
+        </w:numPr>
+      </w:pPr>
+      <w:r>
+        <w:t>Parámetros {</w:t>
+      </w:r>
+      <w:r>
+        <w:t xml:space="preserve"> </w:t>
+      </w:r>
+      <w:r>
+        <w:t>}</w:t>
+      </w:r>
+    </w:p>
+    <w:p>
+      <w:pPr>
+        <w:pStyle w:val="Prrafodelista"/>
+        <w:numPr>
+          <w:ilvl w:val="0"/>
+          <w:numId w:val="24"/>
+        </w:numPr>
+      </w:pPr>
+      <w:r>
+        <w:t>Responses {</w:t>
+      </w:r>
+      <w:r>
+        <w:t>200</w:t>
+      </w:r>
+      <w:r>
+        <w:t>, 401</w:t>
+      </w:r>
+      <w:r>
+        <w:t>, 500</w:t>
+      </w:r>
+      <w:r>
+        <w:t xml:space="preserve"> }</w:t>
+      </w:r>
+    </w:p>
+    <w:p>
+      <w:pPr>
+        <w:pStyle w:val="Prrafodelista"/>
+        <w:numPr>
+          <w:ilvl w:val="0"/>
+          <w:numId w:val="24"/>
+        </w:numPr>
+      </w:pPr>
+      <w:r>
+        <w:t xml:space="preserve">Headers: { </w:t>
+      </w:r>
+      <w:r>
+        <w:rPr>
+          <w:b/>
+          <w:bCs/>
+        </w:rPr>
+        <w:t>Key</w:t>
+      </w:r>
+      <w:r>
+        <w:t>:</w:t>
+      </w:r>
+      <w:r>
+        <w:rPr>
+          <w:rFonts w:ascii="Helvetica" w:hAnsi="Helvetica" w:cs="Helvetica"/>
+          <w:color w:val="505050"/>
+          <w:sz w:val="18"/>
+          <w:szCs w:val="18"/>
+          <w:shd w:val="clear" w:color="auto" w:fill="FFFFFF"/>
+        </w:rPr>
+        <w:t xml:space="preserve"> autorización.</w:t>
+      </w:r>
+      <w:r>
+        <w:rPr>
+          <w:rFonts w:ascii="Helvetica" w:hAnsi="Helvetica" w:cs="Helvetica"/>
+          <w:color w:val="505050"/>
+          <w:sz w:val="18"/>
+          <w:szCs w:val="18"/>
+          <w:shd w:val="clear" w:color="auto" w:fill="FFFFFF"/>
+        </w:rPr>
+        <w:t xml:space="preserve">/ </w:t>
+      </w:r>
+      <w:r>
+        <w:t xml:space="preserve">  </w:t>
+      </w:r>
+      <w:r>
+        <w:rPr>
+          <w:b/>
+          <w:bCs/>
+        </w:rPr>
+        <w:t>Value</w:t>
+      </w:r>
+      <w:r>
+        <w:t>: token }</w:t>
+      </w:r>
+    </w:p>
+    <w:p>
+      <w:pPr>
+        <w:pStyle w:val="Prrafodelista"/>
+        <w:ind w:firstLine="696"/>
+      </w:pPr>
+    </w:p>
+    <w:p>
+      <w:pPr>
+        <w:pStyle w:val="Prrafodelista"/>
+        <w:numPr>
+          <w:ilvl w:val="0"/>
+          <w:numId w:val="24"/>
+        </w:numPr>
+      </w:pPr>
+      <w:r>
+        <w:t>EndPoint: ~/api/Usuarios</w:t>
+      </w:r>
+    </w:p>
+    <w:p>
+      <w:pPr>
+        <w:pStyle w:val="Prrafodelista"/>
+        <w:numPr>
+          <w:ilvl w:val="0"/>
+          <w:numId w:val="24"/>
+        </w:numPr>
+      </w:pPr>
+      <w:r>
+        <w:t>Verbos HTTP: GET</w:t>
+      </w:r>
+    </w:p>
+    <w:p>
+      <w:pPr>
+        <w:pStyle w:val="Prrafodelista"/>
+        <w:numPr>
+          <w:ilvl w:val="0"/>
+          <w:numId w:val="24"/>
+        </w:numPr>
+      </w:pPr>
+      <w:r>
+        <w:t xml:space="preserve">Descripción : </w:t>
+      </w:r>
+      <w:r>
+        <w:t>Como administrador o</w:t>
+      </w:r>
+      <w:r>
+        <w:t>btener</w:t>
+      </w:r>
+      <w:r>
+        <w:t xml:space="preserve"> los datos de</w:t>
+      </w:r>
+      <w:r>
+        <w:t xml:space="preserve"> un usuario en particular</w:t>
+      </w:r>
+      <w:r>
+        <w:t>.</w:t>
+      </w:r>
+    </w:p>
+    <w:p>
+      <w:pPr>
+        <w:pStyle w:val="Prrafodelista"/>
+        <w:numPr>
+          <w:ilvl w:val="0"/>
+          <w:numId w:val="24"/>
+        </w:numPr>
+      </w:pPr>
+      <w:r>
+        <w:t>Parámetros {</w:t>
+      </w:r>
+      <w:r>
+        <w:t xml:space="preserve"> id</w:t>
+      </w:r>
+      <w:r>
+        <w:t xml:space="preserve"> }</w:t>
+      </w:r>
+    </w:p>
+    <w:p>
+      <w:pPr>
+        <w:pStyle w:val="Prrafodelista"/>
+        <w:numPr>
+          <w:ilvl w:val="0"/>
+          <w:numId w:val="24"/>
+        </w:numPr>
+      </w:pPr>
+      <w:r>
+        <w:t>Responses {200, 401</w:t>
+      </w:r>
+      <w:r>
+        <w:t>, 500</w:t>
+      </w:r>
+      <w:r>
+        <w:t xml:space="preserve"> }</w:t>
+      </w:r>
+    </w:p>
+    <w:p>
+      <w:pPr>
+        <w:pStyle w:val="Prrafodelista"/>
+        <w:numPr>
+          <w:ilvl w:val="0"/>
+          <w:numId w:val="24"/>
+        </w:numPr>
+      </w:pPr>
+      <w:r>
+        <w:t xml:space="preserve">Headers: { </w:t>
+      </w:r>
+      <w:r>
+        <w:rPr>
+          <w:b/>
+          <w:bCs/>
+        </w:rPr>
+        <w:t>Key</w:t>
+      </w:r>
+      <w:r>
+        <w:t>:</w:t>
+      </w:r>
+      <w:r>
+        <w:rPr>
+          <w:rFonts w:ascii="Helvetica" w:hAnsi="Helvetica" w:cs="Helvetica"/>
+          <w:color w:val="505050"/>
+          <w:sz w:val="18"/>
+          <w:szCs w:val="18"/>
+          <w:shd w:val="clear" w:color="auto" w:fill="FFFFFF"/>
+        </w:rPr>
+        <w:t xml:space="preserve"> autorización.</w:t>
+      </w:r>
+      <w:r>
+        <w:rPr>
+          <w:rFonts w:ascii="Helvetica" w:hAnsi="Helvetica" w:cs="Helvetica"/>
+          <w:color w:val="505050"/>
+          <w:sz w:val="18"/>
+          <w:szCs w:val="18"/>
+          <w:shd w:val="clear" w:color="auto" w:fill="FFFFFF"/>
+        </w:rPr>
+        <w:t xml:space="preserve"> / </w:t>
+      </w:r>
+      <w:r>
+        <w:t xml:space="preserve"> </w:t>
+      </w:r>
+      <w:r>
+        <w:rPr>
+          <w:b/>
+          <w:bCs/>
+        </w:rPr>
+        <w:t>Value</w:t>
+      </w:r>
+      <w:r>
+        <w:t>:  token }</w:t>
+      </w:r>
+    </w:p>
+    <w:p>
+      <w:pPr>
+        <w:pStyle w:val="Prrafodelista"/>
+      </w:pPr>
+    </w:p>
+    <w:p>
+      <w:pPr>
+        <w:pStyle w:val="Prrafodelista"/>
+        <w:numPr>
+          <w:ilvl w:val="0"/>
+          <w:numId w:val="24"/>
+        </w:numPr>
+      </w:pPr>
+      <w:r>
+        <w:t>EndPoint: ~/api/Usuarios</w:t>
+      </w:r>
+    </w:p>
+    <w:p>
+      <w:pPr>
+        <w:pStyle w:val="Prrafodelista"/>
+        <w:numPr>
+          <w:ilvl w:val="0"/>
+          <w:numId w:val="24"/>
+        </w:numPr>
+      </w:pPr>
+      <w:r>
+        <w:t>Verbos HTTP: GET</w:t>
+      </w:r>
+    </w:p>
+    <w:p>
+      <w:pPr>
+        <w:pStyle w:val="Prrafodelista"/>
+        <w:numPr>
+          <w:ilvl w:val="0"/>
+          <w:numId w:val="24"/>
+        </w:numPr>
+      </w:pPr>
+      <w:r>
+        <w:t xml:space="preserve">Descripción : </w:t>
+      </w:r>
+      <w:r>
+        <w:t>Como administrador o</w:t>
+      </w:r>
+      <w:r>
+        <w:t xml:space="preserve">btener </w:t>
+      </w:r>
+      <w:r>
+        <w:t>lista de</w:t>
+      </w:r>
+      <w:r>
+        <w:t xml:space="preserve"> usuarios con un rol en particular</w:t>
+      </w:r>
+      <w:r>
+        <w:t>.</w:t>
+      </w:r>
+    </w:p>
+    <w:p>
+      <w:pPr>
+        <w:pStyle w:val="Prrafodelista"/>
+        <w:numPr>
+          <w:ilvl w:val="0"/>
+          <w:numId w:val="24"/>
+        </w:numPr>
+      </w:pPr>
+      <w:r>
+        <w:t xml:space="preserve">Parámetros { </w:t>
+      </w:r>
+      <w:r>
+        <w:t>rol</w:t>
+      </w:r>
+      <w:r>
+        <w:t xml:space="preserve"> }</w:t>
+      </w:r>
+    </w:p>
+    <w:p>
+      <w:pPr>
+        <w:pStyle w:val="Prrafodelista"/>
+        <w:numPr>
+          <w:ilvl w:val="0"/>
+          <w:numId w:val="24"/>
+        </w:numPr>
+      </w:pPr>
+      <w:r>
+        <w:t>Responses {200, 401</w:t>
+      </w:r>
+      <w:r>
+        <w:t>, 422, 500</w:t>
+      </w:r>
+      <w:r>
+        <w:t xml:space="preserve"> }</w:t>
+      </w:r>
+    </w:p>
+    <w:p>
+      <w:pPr>
+        <w:pStyle w:val="Prrafodelista"/>
+        <w:numPr>
+          <w:ilvl w:val="0"/>
+          <w:numId w:val="24"/>
+        </w:numPr>
+      </w:pPr>
+      <w:r>
+        <w:t xml:space="preserve">Headers: { </w:t>
+      </w:r>
+      <w:r>
+        <w:rPr>
+          <w:b/>
+          <w:bCs/>
+        </w:rPr>
+        <w:t>Key</w:t>
+      </w:r>
+      <w:r>
+        <w:t>:</w:t>
+      </w:r>
+      <w:r>
+        <w:rPr>
+          <w:rFonts w:ascii="Helvetica" w:hAnsi="Helvetica" w:cs="Helvetica"/>
+          <w:color w:val="505050"/>
+          <w:sz w:val="18"/>
+          <w:szCs w:val="18"/>
+          <w:shd w:val="clear" w:color="auto" w:fill="FFFFFF"/>
+        </w:rPr>
+        <w:t xml:space="preserve"> autorización./  </w:t>
+      </w:r>
+      <w:r>
+        <w:rPr>
+          <w:b/>
+          <w:bCs/>
+        </w:rPr>
+        <w:t>Value</w:t>
+      </w:r>
+      <w:r>
+        <w:t>: token }</w:t>
+      </w:r>
+    </w:p>
+    <w:p/>
+    <w:p>
+      <w:pPr>
+        <w:pStyle w:val="Ttulo3"/>
+      </w:pPr>
+      <w:bookmarkStart w:id="6" w:name="_Toc84443457"/>
+      <w:r>
+        <w:t>1.4.</w:t>
+      </w:r>
+      <w:r>
+        <w:t>2</w:t>
+      </w:r>
+      <w:r>
+        <w:t xml:space="preserve"> </w:t>
+      </w:r>
+      <w:r>
+        <w:t>Reportes</w:t>
+      </w:r>
+      <w:bookmarkEnd w:id="6"/>
+    </w:p>
+    <w:p>
+      <w:pPr>
+        <w:pStyle w:val="Prrafodelista"/>
+        <w:numPr>
+          <w:ilvl w:val="0"/>
+          <w:numId w:val="24"/>
+        </w:numPr>
+      </w:pPr>
+      <w:r>
+        <w:t>EndPoint: ~/api/</w:t>
+      </w:r>
+      <w:r>
+        <w:t>Reportes</w:t>
+      </w:r>
+    </w:p>
+    <w:p>
+      <w:pPr>
+        <w:pStyle w:val="Prrafodelista"/>
+        <w:numPr>
+          <w:ilvl w:val="0"/>
+          <w:numId w:val="24"/>
+        </w:numPr>
+      </w:pPr>
+      <w:r>
+        <w:t xml:space="preserve">Verbos HTTP: </w:t>
+      </w:r>
+      <w:r>
+        <w:t>GET</w:t>
+      </w:r>
+    </w:p>
+    <w:p>
+      <w:pPr>
+        <w:pStyle w:val="Prrafodelista"/>
+        <w:numPr>
+          <w:ilvl w:val="0"/>
+          <w:numId w:val="24"/>
+        </w:numPr>
+      </w:pPr>
+      <w:r>
+        <w:t xml:space="preserve">Descripción : </w:t>
+      </w:r>
+      <w:r>
+        <w:t>Como administrador o</w:t>
+      </w:r>
+      <w:r>
+        <w:t>btener la cantidad de incidentes por proyecto.</w:t>
+      </w:r>
+    </w:p>
+    <w:p>
+      <w:pPr>
+        <w:pStyle w:val="Prrafodelista"/>
+        <w:numPr>
+          <w:ilvl w:val="0"/>
+          <w:numId w:val="24"/>
+        </w:numPr>
+      </w:pPr>
+      <w:r>
+        <w:t>Parámetros {</w:t>
+      </w:r>
+      <w:r>
+        <w:t xml:space="preserve">  </w:t>
+      </w:r>
+      <w:r>
+        <w:t>}</w:t>
+      </w:r>
+    </w:p>
+    <w:p>
+      <w:pPr>
+        <w:pStyle w:val="Prrafodelista"/>
+        <w:numPr>
+          <w:ilvl w:val="0"/>
+          <w:numId w:val="24"/>
+        </w:numPr>
+      </w:pPr>
+      <w:r>
+        <w:t>Responses {20</w:t>
+      </w:r>
+      <w:r>
+        <w:t>0</w:t>
+      </w:r>
+      <w:r>
+        <w:t>, 401, 422, 500 }</w:t>
+      </w:r>
+    </w:p>
+    <w:p>
+      <w:pPr>
+        <w:pStyle w:val="Prrafodelista"/>
+        <w:numPr>
+          <w:ilvl w:val="0"/>
+          <w:numId w:val="24"/>
+        </w:numPr>
+      </w:pPr>
+      <w:r>
+        <w:t xml:space="preserve">Headers: { </w:t>
+      </w:r>
+      <w:r>
+        <w:rPr>
+          <w:b/>
+          <w:bCs/>
+        </w:rPr>
+        <w:t>Key</w:t>
+      </w:r>
+      <w:r>
+        <w:t>:</w:t>
+      </w:r>
+      <w:r>
+        <w:rPr>
+          <w:rFonts w:ascii="Helvetica" w:hAnsi="Helvetica" w:cs="Helvetica"/>
+          <w:color w:val="505050"/>
+          <w:sz w:val="18"/>
+          <w:szCs w:val="18"/>
+          <w:shd w:val="clear" w:color="auto" w:fill="FFFFFF"/>
+        </w:rPr>
+        <w:t xml:space="preserve"> autorización./  </w:t>
+      </w:r>
+      <w:r>
+        <w:rPr>
+          <w:b/>
+          <w:bCs/>
+        </w:rPr>
+        <w:t>Value</w:t>
+      </w:r>
+      <w:r>
+        <w:t>: token }</w:t>
+      </w:r>
+    </w:p>
+    <w:p>
+      <w:pPr>
+        <w:pStyle w:val="Prrafodelista"/>
+        <w:ind w:firstLine="696"/>
+      </w:pPr>
+    </w:p>
+    <w:p>
+      <w:pPr>
+        <w:pStyle w:val="Prrafodelista"/>
+        <w:numPr>
+          <w:ilvl w:val="0"/>
+          <w:numId w:val="24"/>
+        </w:numPr>
+      </w:pPr>
+      <w:r>
+        <w:t>EndPoint: ~/api/Reportes</w:t>
+      </w:r>
+    </w:p>
+    <w:p>
+      <w:pPr>
+        <w:pStyle w:val="Prrafodelista"/>
+        <w:numPr>
+          <w:ilvl w:val="0"/>
+          <w:numId w:val="24"/>
+        </w:numPr>
+      </w:pPr>
+      <w:r>
+        <w:t>Verbos HTTP: GET</w:t>
+      </w:r>
+    </w:p>
+    <w:p>
+      <w:pPr>
+        <w:pStyle w:val="Prrafodelista"/>
+        <w:numPr>
+          <w:ilvl w:val="0"/>
+          <w:numId w:val="24"/>
+        </w:numPr>
+      </w:pPr>
+      <w:r>
+        <w:t xml:space="preserve">Descripción : </w:t>
+      </w:r>
+      <w:r>
+        <w:t>Como administrador o</w:t>
+      </w:r>
+      <w:r>
+        <w:t xml:space="preserve">btener la </w:t>
+      </w:r>
+      <w:r>
+        <w:t>cantidad de incidentes resueltos por un desarrollador</w:t>
+      </w:r>
+      <w:r>
+        <w:t>.</w:t>
+      </w:r>
+    </w:p>
+    <w:p>
+      <w:pPr>
+        <w:pStyle w:val="Prrafodelista"/>
+        <w:numPr>
+          <w:ilvl w:val="0"/>
+          <w:numId w:val="24"/>
+        </w:numPr>
+      </w:pPr>
+      <w:r>
+        <w:t xml:space="preserve">Parámetros { </w:t>
+      </w:r>
+      <w:r>
+        <w:t>idUsuario</w:t>
+      </w:r>
+      <w:r>
+        <w:t xml:space="preserve"> }</w:t>
+      </w:r>
+    </w:p>
+    <w:p>
+      <w:pPr>
+        <w:pStyle w:val="Prrafodelista"/>
+        <w:numPr>
+          <w:ilvl w:val="0"/>
+          <w:numId w:val="24"/>
+        </w:numPr>
+      </w:pPr>
+      <w:r>
+        <w:t>Responses {20</w:t>
+      </w:r>
+      <w:r>
+        <w:t>0</w:t>
+      </w:r>
+      <w:r>
+        <w:t>, 401, 422, 500 }</w:t>
+      </w:r>
+    </w:p>
+    <w:p>
+      <w:pPr>
+        <w:pStyle w:val="Prrafodelista"/>
+        <w:numPr>
+          <w:ilvl w:val="0"/>
+          <w:numId w:val="24"/>
+        </w:numPr>
+      </w:pPr>
+      <w:r>
+        <w:t xml:space="preserve">Headers: { </w:t>
+      </w:r>
+      <w:r>
+        <w:rPr>
+          <w:b/>
+          <w:bCs/>
+        </w:rPr>
+        <w:t>Key</w:t>
+      </w:r>
+      <w:r>
+        <w:t>:</w:t>
+      </w:r>
+      <w:r>
+        <w:rPr>
+          <w:rFonts w:ascii="Helvetica" w:hAnsi="Helvetica" w:cs="Helvetica"/>
+          <w:color w:val="505050"/>
+          <w:sz w:val="18"/>
+          <w:szCs w:val="18"/>
+          <w:shd w:val="clear" w:color="auto" w:fill="FFFFFF"/>
+        </w:rPr>
+        <w:t xml:space="preserve"> autorización./  </w:t>
+      </w:r>
+      <w:r>
+        <w:rPr>
+          <w:b/>
+          <w:bCs/>
+        </w:rPr>
+        <w:t>Value</w:t>
+      </w:r>
+      <w:r>
+        <w:t>: token }</w:t>
+      </w:r>
+    </w:p>
+    <w:p>
+      <w:pPr>
+        <w:pStyle w:val="Prrafodelista"/>
+        <w:ind w:firstLine="696"/>
+      </w:pPr>
+    </w:p>
+    <w:p>
+      <w:pPr>
+        <w:pStyle w:val="Ttulo3"/>
+      </w:pPr>
+      <w:bookmarkStart w:id="7" w:name="_Toc84443458"/>
+      <w:r>
+        <w:t>1.4.</w:t>
+      </w:r>
+      <w:r>
+        <w:t>3</w:t>
+      </w:r>
+      <w:r>
+        <w:t xml:space="preserve"> </w:t>
+      </w:r>
+      <w:r>
+        <w:t>Proyectos</w:t>
+      </w:r>
+      <w:bookmarkEnd w:id="7"/>
+    </w:p>
+    <w:p>
+      <w:pPr>
+        <w:pStyle w:val="Prrafodelista"/>
+        <w:numPr>
+          <w:ilvl w:val="0"/>
+          <w:numId w:val="24"/>
+        </w:numPr>
+      </w:pPr>
+      <w:r>
+        <w:t>EndPoint: ~/api/</w:t>
+      </w:r>
+      <w:r>
+        <w:t>Proyectos</w:t>
+      </w:r>
+    </w:p>
+    <w:p>
+      <w:pPr>
+        <w:pStyle w:val="Prrafodelista"/>
+        <w:numPr>
+          <w:ilvl w:val="0"/>
+          <w:numId w:val="24"/>
+        </w:numPr>
+      </w:pPr>
+      <w:r>
+        <w:t>Verbos HTTP: GET</w:t>
+      </w:r>
+    </w:p>
+    <w:p>
+      <w:pPr>
+        <w:pStyle w:val="Prrafodelista"/>
+        <w:numPr>
+          <w:ilvl w:val="0"/>
+          <w:numId w:val="24"/>
+        </w:numPr>
+      </w:pPr>
+      <w:r>
+        <w:t xml:space="preserve">Descripción : </w:t>
+      </w:r>
+      <w:r>
+        <w:t>Como administrador o</w:t>
+      </w:r>
+      <w:r>
+        <w:t xml:space="preserve">btener </w:t>
+      </w:r>
+      <w:r>
+        <w:t>todos los proyectos registrados</w:t>
+      </w:r>
+      <w:r>
+        <w:t>.</w:t>
+      </w:r>
+    </w:p>
+    <w:p>
+      <w:pPr>
+        <w:pStyle w:val="Prrafodelista"/>
+        <w:numPr>
+          <w:ilvl w:val="0"/>
+          <w:numId w:val="24"/>
+        </w:numPr>
+      </w:pPr>
+      <w:r>
+        <w:t>Parámetros { }</w:t>
+      </w:r>
+    </w:p>
+    <w:p>
+      <w:pPr>
+        <w:pStyle w:val="Prrafodelista"/>
+        <w:numPr>
+          <w:ilvl w:val="0"/>
+          <w:numId w:val="24"/>
+        </w:numPr>
+      </w:pPr>
+      <w:r>
+        <w:t>Responses {20</w:t>
+      </w:r>
+      <w:r>
+        <w:t>0</w:t>
+      </w:r>
+      <w:r>
+        <w:t>, 401, 422, 500 }</w:t>
+      </w:r>
+    </w:p>
+    <w:p>
+      <w:pPr>
+        <w:pStyle w:val="Prrafodelista"/>
+        <w:numPr>
+          <w:ilvl w:val="0"/>
+          <w:numId w:val="24"/>
+        </w:numPr>
+      </w:pPr>
+      <w:r>
+        <w:t xml:space="preserve">Headers: { </w:t>
+      </w:r>
+      <w:r>
+        <w:rPr>
+          <w:b/>
+          <w:bCs/>
+        </w:rPr>
+        <w:t>Key</w:t>
+      </w:r>
+      <w:r>
+        <w:t>:</w:t>
+      </w:r>
+      <w:r>
+        <w:rPr>
+          <w:rFonts w:ascii="Helvetica" w:hAnsi="Helvetica" w:cs="Helvetica"/>
+          <w:color w:val="505050"/>
+          <w:sz w:val="18"/>
+          <w:szCs w:val="18"/>
+          <w:shd w:val="clear" w:color="auto" w:fill="FFFFFF"/>
+        </w:rPr>
+        <w:t xml:space="preserve"> autorización./  </w:t>
+      </w:r>
+      <w:r>
+        <w:rPr>
+          <w:b/>
+          <w:bCs/>
+        </w:rPr>
+        <w:t>Value</w:t>
+      </w:r>
+      <w:r>
+        <w:t>: token }</w:t>
+      </w:r>
+    </w:p>
+    <w:p>
+      <w:pPr>
+        <w:pStyle w:val="Prrafodelista"/>
+        <w:ind w:firstLine="696"/>
+      </w:pPr>
+    </w:p>
+    <w:p>
+      <w:pPr>
+        <w:pStyle w:val="Prrafodelista"/>
+        <w:numPr>
+          <w:ilvl w:val="0"/>
+          <w:numId w:val="24"/>
+        </w:numPr>
+      </w:pPr>
+      <w:r>
+        <w:t>EndPoint: ~/api/Proyectos</w:t>
+      </w:r>
+    </w:p>
+    <w:p>
+      <w:pPr>
+        <w:pStyle w:val="Prrafodelista"/>
+        <w:numPr>
+          <w:ilvl w:val="0"/>
+          <w:numId w:val="24"/>
+        </w:numPr>
+      </w:pPr>
+      <w:r>
+        <w:t>Verbos HTTP: GET</w:t>
+      </w:r>
+    </w:p>
+    <w:p>
+      <w:pPr>
+        <w:pStyle w:val="Prrafodelista"/>
+        <w:numPr>
+          <w:ilvl w:val="0"/>
+          <w:numId w:val="24"/>
+        </w:numPr>
+      </w:pPr>
+      <w:r>
+        <w:t xml:space="preserve">Descripción : </w:t>
+      </w:r>
+      <w:r>
+        <w:t>Como administrador o</w:t>
+      </w:r>
+      <w:r>
+        <w:t xml:space="preserve">btener </w:t>
+      </w:r>
+      <w:r>
+        <w:t>los datos de un proyecto en particular</w:t>
+      </w:r>
+      <w:r>
+        <w:t>.</w:t>
+      </w:r>
+    </w:p>
+    <w:p>
+      <w:pPr>
+        <w:pStyle w:val="Prrafodelista"/>
+        <w:numPr>
+          <w:ilvl w:val="0"/>
+          <w:numId w:val="24"/>
+        </w:numPr>
+      </w:pPr>
+      <w:r>
+        <w:t xml:space="preserve">Parámetros { </w:t>
+      </w:r>
+      <w:r>
+        <w:t>id</w:t>
+      </w:r>
+      <w:r>
+        <w:t>}</w:t>
+      </w:r>
+    </w:p>
+    <w:p>
+      <w:pPr>
+        <w:pStyle w:val="Prrafodelista"/>
+        <w:numPr>
+          <w:ilvl w:val="0"/>
+          <w:numId w:val="24"/>
+        </w:numPr>
+      </w:pPr>
+      <w:r>
+        <w:t>Responses {20</w:t>
+      </w:r>
+      <w:r>
+        <w:t>0</w:t>
+      </w:r>
+      <w:r>
+        <w:t>, 401, 422, 500 }</w:t>
+      </w:r>
+    </w:p>
+    <w:p>
+      <w:pPr>
+        <w:pStyle w:val="Prrafodelista"/>
+        <w:numPr>
+          <w:ilvl w:val="0"/>
+          <w:numId w:val="24"/>
+        </w:numPr>
+      </w:pPr>
+      <w:r>
+        <w:t xml:space="preserve">Headers: { </w:t>
+      </w:r>
+      <w:r>
+        <w:rPr>
+          <w:b/>
+          <w:bCs/>
+        </w:rPr>
+        <w:t>Key</w:t>
+      </w:r>
+      <w:r>
+        <w:t>:</w:t>
+      </w:r>
+      <w:r>
+        <w:rPr>
+          <w:rFonts w:ascii="Helvetica" w:hAnsi="Helvetica" w:cs="Helvetica"/>
+          <w:color w:val="505050"/>
+          <w:sz w:val="18"/>
+          <w:szCs w:val="18"/>
+          <w:shd w:val="clear" w:color="auto" w:fill="FFFFFF"/>
+        </w:rPr>
+        <w:t xml:space="preserve"> autorización./  </w:t>
+      </w:r>
+      <w:r>
+        <w:rPr>
+          <w:b/>
+          <w:bCs/>
+        </w:rPr>
+        <w:t>Value</w:t>
+      </w:r>
+      <w:r>
+        <w:t>: token }</w:t>
+      </w:r>
+    </w:p>
+    <w:p>
+      <w:pPr>
+        <w:pStyle w:val="Prrafodelista"/>
+        <w:ind w:firstLine="696"/>
+      </w:pPr>
+    </w:p>
+    <w:p>
+      <w:pPr>
+        <w:pStyle w:val="Prrafodelista"/>
+        <w:numPr>
+          <w:ilvl w:val="0"/>
+          <w:numId w:val="24"/>
+        </w:numPr>
+      </w:pPr>
+      <w:r>
+        <w:t>EndPoint: ~/api/Proyectos</w:t>
+      </w:r>
+    </w:p>
+    <w:p>
+      <w:pPr>
+        <w:pStyle w:val="Prrafodelista"/>
+        <w:numPr>
+          <w:ilvl w:val="0"/>
+          <w:numId w:val="24"/>
+        </w:numPr>
+      </w:pPr>
+      <w:r>
+        <w:t xml:space="preserve">Verbos HTTP: </w:t>
+      </w:r>
+      <w:r>
+        <w:t>POST</w:t>
+      </w:r>
+    </w:p>
+    <w:p>
+      <w:pPr>
+        <w:pStyle w:val="Prrafodelista"/>
+        <w:numPr>
+          <w:ilvl w:val="0"/>
+          <w:numId w:val="24"/>
+        </w:numPr>
+      </w:pPr>
+      <w:r>
+        <w:t xml:space="preserve">Descripción : </w:t>
+      </w:r>
+      <w:r>
+        <w:t>Como administrador d</w:t>
+      </w:r>
+      <w:r>
+        <w:t>ar de alta un nuevo proyecto</w:t>
+      </w:r>
+      <w:r>
+        <w:t>.</w:t>
+      </w:r>
+    </w:p>
+    <w:p>
+      <w:pPr>
+        <w:pStyle w:val="Prrafodelista"/>
+        <w:numPr>
+          <w:ilvl w:val="0"/>
+          <w:numId w:val="24"/>
+        </w:numPr>
+      </w:pPr>
+      <w:r>
+        <w:t xml:space="preserve">Parámetros { </w:t>
+      </w:r>
+      <w:r>
+        <w:t>Nombre</w:t>
+      </w:r>
+      <w:r>
+        <w:t>}</w:t>
+      </w:r>
+    </w:p>
+    <w:p>
+      <w:pPr>
+        <w:pStyle w:val="Prrafodelista"/>
+        <w:numPr>
+          <w:ilvl w:val="0"/>
+          <w:numId w:val="24"/>
+        </w:numPr>
+      </w:pPr>
+      <w:r>
+        <w:t>Responses {201, 401, 422, 500 }</w:t>
+      </w:r>
+    </w:p>
+    <w:p>
+      <w:pPr>
+        <w:pStyle w:val="Prrafodelista"/>
+        <w:numPr>
+          <w:ilvl w:val="0"/>
+          <w:numId w:val="24"/>
+        </w:numPr>
+      </w:pPr>
+      <w:r>
+        <w:t xml:space="preserve">Headers: { </w:t>
+      </w:r>
+      <w:r>
+        <w:rPr>
+          <w:b/>
+          <w:bCs/>
+        </w:rPr>
+        <w:t>Key</w:t>
+      </w:r>
+      <w:r>
+        <w:t>:</w:t>
+      </w:r>
+      <w:r>
+        <w:rPr>
+          <w:rFonts w:ascii="Helvetica" w:hAnsi="Helvetica" w:cs="Helvetica"/>
+          <w:color w:val="505050"/>
+          <w:sz w:val="18"/>
+          <w:szCs w:val="18"/>
+          <w:shd w:val="clear" w:color="auto" w:fill="FFFFFF"/>
+        </w:rPr>
+        <w:t xml:space="preserve"> autorización./  </w:t>
+      </w:r>
+      <w:r>
+        <w:rPr>
+          <w:b/>
+          <w:bCs/>
+        </w:rPr>
+        <w:t>Value</w:t>
+      </w:r>
+      <w:r>
+        <w:t>: token }</w:t>
+      </w:r>
+    </w:p>
+    <w:p>
+      <w:pPr>
+        <w:pStyle w:val="Prrafodelista"/>
+        <w:ind w:firstLine="696"/>
+      </w:pPr>
+    </w:p>
+    <w:p>
+      <w:pPr>
+        <w:pStyle w:val="Prrafodelista"/>
+        <w:numPr>
+          <w:ilvl w:val="0"/>
+          <w:numId w:val="24"/>
+        </w:numPr>
+      </w:pPr>
+      <w:r>
+        <w:t>EndPoint: ~/api/Proyectos</w:t>
+      </w:r>
+    </w:p>
+    <w:p>
+      <w:pPr>
+        <w:pStyle w:val="Prrafodelista"/>
+        <w:numPr>
+          <w:ilvl w:val="0"/>
+          <w:numId w:val="24"/>
+        </w:numPr>
+      </w:pPr>
+      <w:r>
+        <w:t xml:space="preserve">Verbos HTTP: </w:t>
+      </w:r>
+      <w:r>
+        <w:t>DELETE</w:t>
+      </w:r>
+    </w:p>
+    <w:p>
+      <w:pPr>
+        <w:pStyle w:val="Prrafodelista"/>
+        <w:numPr>
+          <w:ilvl w:val="0"/>
+          <w:numId w:val="24"/>
+        </w:numPr>
+      </w:pPr>
+      <w:r>
+        <w:t xml:space="preserve">Descripción : </w:t>
+      </w:r>
+      <w:r>
+        <w:t>Como administrador d</w:t>
+      </w:r>
+      <w:r>
+        <w:t xml:space="preserve">ar de </w:t>
+      </w:r>
+      <w:r>
+        <w:t>baja</w:t>
+      </w:r>
+      <w:r>
+        <w:t xml:space="preserve"> un proyecto.</w:t>
+      </w:r>
+    </w:p>
+    <w:p>
+      <w:pPr>
+        <w:pStyle w:val="Prrafodelista"/>
+        <w:numPr>
+          <w:ilvl w:val="0"/>
+          <w:numId w:val="24"/>
+        </w:numPr>
+      </w:pPr>
+      <w:r>
+        <w:t xml:space="preserve">Parámetros { </w:t>
+      </w:r>
+      <w:r>
+        <w:t>id</w:t>
+      </w:r>
+      <w:r>
+        <w:t>}</w:t>
+      </w:r>
+    </w:p>
+    <w:p>
+      <w:pPr>
+        <w:pStyle w:val="Prrafodelista"/>
+        <w:numPr>
+          <w:ilvl w:val="0"/>
+          <w:numId w:val="24"/>
+        </w:numPr>
+      </w:pPr>
+      <w:r>
+        <w:t>Responses {20</w:t>
+      </w:r>
+      <w:r>
+        <w:t>4</w:t>
+      </w:r>
+      <w:r>
+        <w:t>, 401, 422, 500 }</w:t>
+      </w:r>
+    </w:p>
+    <w:p>
+      <w:pPr>
+        <w:pStyle w:val="Prrafodelista"/>
+        <w:numPr>
+          <w:ilvl w:val="0"/>
+          <w:numId w:val="24"/>
+        </w:numPr>
+      </w:pPr>
+      <w:r>
+        <w:t xml:space="preserve">Headers: { </w:t>
+      </w:r>
+      <w:r>
+        <w:rPr>
+          <w:b/>
+          <w:bCs/>
+        </w:rPr>
+        <w:t>Key</w:t>
+      </w:r>
+      <w:r>
+        <w:t>:</w:t>
+      </w:r>
+      <w:r>
+        <w:rPr>
+          <w:rFonts w:ascii="Helvetica" w:hAnsi="Helvetica" w:cs="Helvetica"/>
+          <w:color w:val="505050"/>
+          <w:sz w:val="18"/>
+          <w:szCs w:val="18"/>
+          <w:shd w:val="clear" w:color="auto" w:fill="FFFFFF"/>
+        </w:rPr>
+        <w:t xml:space="preserve"> autorización./  </w:t>
+      </w:r>
+      <w:r>
+        <w:rPr>
+          <w:b/>
+          <w:bCs/>
+        </w:rPr>
+        <w:t>Value</w:t>
+      </w:r>
+      <w:r>
+        <w:t>: token }</w:t>
+      </w:r>
+    </w:p>
+    <w:p>
+      <w:pPr>
+        <w:pStyle w:val="Prrafodelista"/>
+        <w:numPr>
+          <w:ilvl w:val="0"/>
+          <w:numId w:val="24"/>
+        </w:numPr>
+      </w:pPr>
+      <w:r>
+        <w:lastRenderedPageBreak/>
+        <w:t>EndPoint: ~/api/Proyectos</w:t>
+      </w:r>
+    </w:p>
+    <w:p>
+      <w:pPr>
+        <w:pStyle w:val="Prrafodelista"/>
+        <w:numPr>
+          <w:ilvl w:val="0"/>
+          <w:numId w:val="24"/>
+        </w:numPr>
+      </w:pPr>
+      <w:r>
+        <w:t xml:space="preserve">Verbos HTTP: </w:t>
+      </w:r>
+      <w:r>
+        <w:t>PUT</w:t>
+      </w:r>
+    </w:p>
+    <w:p>
+      <w:pPr>
+        <w:pStyle w:val="Prrafodelista"/>
+        <w:numPr>
+          <w:ilvl w:val="0"/>
+          <w:numId w:val="24"/>
+        </w:numPr>
+      </w:pPr>
+      <w:r>
+        <w:t xml:space="preserve">Descripción : </w:t>
+      </w:r>
+      <w:r>
+        <w:t>Como administrador m</w:t>
+      </w:r>
+      <w:r>
+        <w:t xml:space="preserve">odificar </w:t>
+      </w:r>
+      <w:r>
+        <w:t xml:space="preserve">el nombre de </w:t>
+      </w:r>
+      <w:r>
+        <w:t>un proyecto</w:t>
+      </w:r>
+      <w:r>
+        <w:t>.</w:t>
+      </w:r>
+    </w:p>
+    <w:p>
+      <w:pPr>
+        <w:pStyle w:val="Prrafodelista"/>
+        <w:numPr>
+          <w:ilvl w:val="0"/>
+          <w:numId w:val="24"/>
+        </w:numPr>
+      </w:pPr>
+      <w:r>
+        <w:t xml:space="preserve">Parámetros { </w:t>
+      </w:r>
+      <w:r>
+        <w:t>Nombre</w:t>
+      </w:r>
+      <w:r>
+        <w:t>}</w:t>
+      </w:r>
+      <w:r>
+        <w:t xml:space="preserve">  </w:t>
+      </w:r>
+    </w:p>
+    <w:p>
+      <w:pPr>
+        <w:pStyle w:val="Prrafodelista"/>
+        <w:numPr>
+          <w:ilvl w:val="0"/>
+          <w:numId w:val="24"/>
+        </w:numPr>
+      </w:pPr>
+      <w:r>
+        <w:t>Responses {204, 401, 422, 500 }</w:t>
+      </w:r>
+    </w:p>
+    <w:p>
+      <w:pPr>
+        <w:pStyle w:val="Prrafodelista"/>
+        <w:numPr>
+          <w:ilvl w:val="0"/>
+          <w:numId w:val="24"/>
+        </w:numPr>
+      </w:pPr>
+      <w:r>
+        <w:t xml:space="preserve">Headers: { </w:t>
+      </w:r>
+      <w:r>
+        <w:rPr>
+          <w:b/>
+          <w:bCs/>
+        </w:rPr>
+        <w:t>Key</w:t>
+      </w:r>
+      <w:r>
+        <w:t>:</w:t>
+      </w:r>
+      <w:r>
+        <w:rPr>
+          <w:rFonts w:ascii="Helvetica" w:hAnsi="Helvetica" w:cs="Helvetica"/>
+          <w:color w:val="505050"/>
+          <w:sz w:val="18"/>
+          <w:szCs w:val="18"/>
+          <w:shd w:val="clear" w:color="auto" w:fill="FFFFFF"/>
+        </w:rPr>
+        <w:t xml:space="preserve"> autorización./  </w:t>
+      </w:r>
+      <w:r>
+        <w:rPr>
+          <w:b/>
+          <w:bCs/>
+        </w:rPr>
+        <w:t>Value</w:t>
+      </w:r>
+      <w:r>
+        <w:t>: token }</w:t>
+      </w:r>
+    </w:p>
+    <w:p>
+      <w:pPr>
+        <w:pStyle w:val="Prrafodelista"/>
+        <w:ind w:firstLine="696"/>
+      </w:pPr>
+    </w:p>
+    <w:p>
+      <w:pPr>
+        <w:pStyle w:val="Ttulo3"/>
+      </w:pPr>
+      <w:bookmarkStart w:id="8" w:name="_Toc84443459"/>
+      <w:r>
+        <w:t>1.4.</w:t>
+      </w:r>
+      <w:r>
+        <w:t>4</w:t>
+      </w:r>
+      <w:r>
+        <w:t xml:space="preserve"> </w:t>
+      </w:r>
+      <w:r>
+        <w:t>Login</w:t>
+      </w:r>
+      <w:bookmarkEnd w:id="8"/>
+    </w:p>
+    <w:p>
+      <w:pPr>
+        <w:pStyle w:val="Prrafodelista"/>
+        <w:numPr>
+          <w:ilvl w:val="0"/>
+          <w:numId w:val="24"/>
+        </w:numPr>
+      </w:pPr>
+      <w:r>
+        <w:t>EndPoint: ~/api/</w:t>
+      </w:r>
+      <w:r>
+        <w:t>Login</w:t>
+      </w:r>
+    </w:p>
+    <w:p>
+      <w:pPr>
+        <w:pStyle w:val="Prrafodelista"/>
+        <w:numPr>
+          <w:ilvl w:val="0"/>
+          <w:numId w:val="24"/>
+        </w:numPr>
+      </w:pPr>
+      <w:r>
+        <w:t xml:space="preserve">Verbos HTTP: </w:t>
+      </w:r>
+      <w:r>
+        <w:t>POST</w:t>
+      </w:r>
+    </w:p>
+    <w:p>
+      <w:pPr>
+        <w:pStyle w:val="Prrafodelista"/>
+        <w:numPr>
+          <w:ilvl w:val="0"/>
+          <w:numId w:val="24"/>
+        </w:numPr>
+      </w:pPr>
+      <w:r>
+        <w:t xml:space="preserve">Descripción : </w:t>
+      </w:r>
+      <w:r>
+        <w:t>loguearme en el sistema</w:t>
+      </w:r>
+      <w:r>
+        <w:t xml:space="preserve"> (Genera un token en la BD para el usuario)</w:t>
+      </w:r>
+    </w:p>
+    <w:p>
+      <w:pPr>
+        <w:pStyle w:val="Prrafodelista"/>
+        <w:numPr>
+          <w:ilvl w:val="0"/>
+          <w:numId w:val="24"/>
+        </w:numPr>
+      </w:pPr>
+      <w:r>
+        <w:t xml:space="preserve">Parámetros { </w:t>
+      </w:r>
+      <w:r>
+        <w:t>NombreUsuario, Contrasenia</w:t>
+      </w:r>
+      <w:r>
+        <w:t>}</w:t>
+      </w:r>
+    </w:p>
+    <w:p>
+      <w:pPr>
+        <w:pStyle w:val="Prrafodelista"/>
+        <w:numPr>
+          <w:ilvl w:val="0"/>
+          <w:numId w:val="24"/>
+        </w:numPr>
+      </w:pPr>
+      <w:r>
+        <w:t>Responses {</w:t>
+      </w:r>
+      <w:r>
+        <w:t>200 + token</w:t>
+      </w:r>
+      <w:r>
+        <w:t>, 401, 422, 500 }</w:t>
+      </w:r>
+    </w:p>
+    <w:p>
+      <w:pPr>
+        <w:pStyle w:val="Prrafodelista"/>
+        <w:numPr>
+          <w:ilvl w:val="0"/>
+          <w:numId w:val="24"/>
+        </w:numPr>
+      </w:pPr>
+      <w:r>
+        <w:t>Headers: {</w:t>
+      </w:r>
+      <w:r>
+        <w:rPr>
+          <w:b/>
+          <w:bCs/>
+        </w:rPr>
+        <w:t xml:space="preserve"> </w:t>
+      </w:r>
+      <w:r>
+        <w:t>}</w:t>
+      </w:r>
+    </w:p>
+    <w:p>
+      <w:pPr>
+        <w:pStyle w:val="Prrafodelista"/>
+      </w:pPr>
+    </w:p>
+    <w:p>
+      <w:pPr>
+        <w:pStyle w:val="Prrafodelista"/>
+        <w:numPr>
+          <w:ilvl w:val="0"/>
+          <w:numId w:val="24"/>
+        </w:numPr>
+      </w:pPr>
+      <w:r>
+        <w:t>EndPoint: ~/api/</w:t>
+      </w:r>
+      <w:r>
+        <w:t>Logout</w:t>
+      </w:r>
+    </w:p>
+    <w:p>
+      <w:pPr>
+        <w:pStyle w:val="Prrafodelista"/>
+        <w:numPr>
+          <w:ilvl w:val="0"/>
+          <w:numId w:val="24"/>
+        </w:numPr>
+      </w:pPr>
+      <w:r>
+        <w:t>Verbos HTTP: POST</w:t>
+      </w:r>
+    </w:p>
+    <w:p>
+      <w:pPr>
+        <w:pStyle w:val="Prrafodelista"/>
+        <w:numPr>
+          <w:ilvl w:val="0"/>
+          <w:numId w:val="24"/>
+        </w:numPr>
+      </w:pPr>
+      <w:r>
+        <w:t xml:space="preserve">Descripción : </w:t>
+      </w:r>
+      <w:r>
+        <w:t>desloguearme del sistema (elimina el token de la BD)</w:t>
+      </w:r>
+    </w:p>
+    <w:p>
+      <w:pPr>
+        <w:pStyle w:val="Prrafodelista"/>
+        <w:numPr>
+          <w:ilvl w:val="0"/>
+          <w:numId w:val="24"/>
+        </w:numPr>
+      </w:pPr>
+      <w:r>
+        <w:t>Parámetros { }</w:t>
+      </w:r>
+    </w:p>
+    <w:p>
+      <w:pPr>
+        <w:pStyle w:val="Prrafodelista"/>
+        <w:numPr>
+          <w:ilvl w:val="0"/>
+          <w:numId w:val="24"/>
+        </w:numPr>
+      </w:pPr>
+      <w:r>
+        <w:t>Responses {200, 401, 422, 500 }</w:t>
+      </w:r>
+    </w:p>
+    <w:p>
+      <w:pPr>
+        <w:pStyle w:val="Prrafodelista"/>
+        <w:numPr>
+          <w:ilvl w:val="0"/>
+          <w:numId w:val="24"/>
+        </w:numPr>
+      </w:pPr>
+      <w:r>
+        <w:t>Headers: {</w:t>
+      </w:r>
+      <w:r>
+        <w:rPr>
+          <w:b/>
+          <w:bCs/>
+        </w:rPr>
+        <w:t xml:space="preserve"> Key</w:t>
+      </w:r>
+      <w:r>
+        <w:t>:</w:t>
+      </w:r>
+      <w:r>
+        <w:rPr>
+          <w:rFonts w:ascii="Helvetica" w:hAnsi="Helvetica" w:cs="Helvetica"/>
+          <w:color w:val="505050"/>
+          <w:sz w:val="18"/>
+          <w:szCs w:val="18"/>
+          <w:shd w:val="clear" w:color="auto" w:fill="FFFFFF"/>
+        </w:rPr>
+        <w:t xml:space="preserve"> autorización./ </w:t>
+      </w:r>
+      <w:r>
+        <w:t xml:space="preserve"> </w:t>
+      </w:r>
+      <w:r>
+        <w:rPr>
+          <w:b/>
+          <w:bCs/>
+        </w:rPr>
+        <w:t>Value</w:t>
+      </w:r>
+      <w:r>
+        <w:t>: el token que me fue asignado al hacer login }</w:t>
+      </w:r>
+    </w:p>
+    <w:p>
+      <w:pPr>
+        <w:pStyle w:val="Prrafodelista"/>
+      </w:pPr>
+    </w:p>
+    <w:p>
+      <w:pPr>
+        <w:pStyle w:val="Ttulo3"/>
+      </w:pPr>
+      <w:bookmarkStart w:id="9" w:name="_Toc84443460"/>
+      <w:r>
+        <w:t>1.4.</w:t>
+      </w:r>
+      <w:r>
+        <w:t>5</w:t>
+      </w:r>
+      <w:r>
+        <w:t xml:space="preserve"> </w:t>
+      </w:r>
+      <w:r>
+        <w:t>Incidentes</w:t>
+      </w:r>
+      <w:bookmarkEnd w:id="9"/>
+    </w:p>
+    <w:p>
+      <w:pPr>
+        <w:pStyle w:val="Prrafodelista"/>
+        <w:numPr>
+          <w:ilvl w:val="0"/>
+          <w:numId w:val="24"/>
+        </w:numPr>
+      </w:pPr>
+      <w:r>
+        <w:t>EndPoint: ~/api/</w:t>
+      </w:r>
+      <w:r>
+        <w:t>Incidentes</w:t>
+      </w:r>
+    </w:p>
+    <w:p>
+      <w:pPr>
+        <w:pStyle w:val="Prrafodelista"/>
+        <w:numPr>
+          <w:ilvl w:val="0"/>
+          <w:numId w:val="24"/>
+        </w:numPr>
+      </w:pPr>
+      <w:r>
+        <w:t xml:space="preserve">Verbos HTTP: </w:t>
+      </w:r>
+      <w:r>
+        <w:t>GET</w:t>
+      </w:r>
+    </w:p>
+    <w:p>
+      <w:pPr>
+        <w:pStyle w:val="Prrafodelista"/>
+        <w:numPr>
+          <w:ilvl w:val="0"/>
+          <w:numId w:val="24"/>
+        </w:numPr>
+      </w:pPr>
+      <w:r>
+        <w:t>Descripción :</w:t>
+      </w:r>
+      <w:r>
+        <w:t xml:space="preserve"> </w:t>
+      </w:r>
+      <w:r>
+        <w:t>Como administrador o</w:t>
+      </w:r>
+      <w:r>
+        <w:t>btener todos los incidentes (bug) generados en el sistema de todos los proyectos.</w:t>
+      </w:r>
+    </w:p>
+    <w:p>
+      <w:pPr>
+        <w:pStyle w:val="Prrafodelista"/>
+        <w:numPr>
+          <w:ilvl w:val="0"/>
+          <w:numId w:val="24"/>
+        </w:numPr>
+      </w:pPr>
+      <w:r>
+        <w:t>Parámetros { }</w:t>
+      </w:r>
+    </w:p>
+    <w:p>
+      <w:pPr>
+        <w:pStyle w:val="Prrafodelista"/>
+        <w:numPr>
+          <w:ilvl w:val="0"/>
+          <w:numId w:val="24"/>
+        </w:numPr>
+      </w:pPr>
+      <w:r>
+        <w:t>Responses {200, 401, 422, 500 }</w:t>
+      </w:r>
+    </w:p>
+    <w:p>
+      <w:pPr>
+        <w:pStyle w:val="Prrafodelista"/>
+        <w:numPr>
+          <w:ilvl w:val="0"/>
+          <w:numId w:val="24"/>
+        </w:numPr>
+      </w:pPr>
+      <w:r>
+        <w:t xml:space="preserve">Headers: { </w:t>
+      </w:r>
+      <w:r>
+        <w:rPr>
+          <w:b/>
+          <w:bCs/>
+        </w:rPr>
+        <w:t>Key</w:t>
+      </w:r>
+      <w:r>
+        <w:t>:</w:t>
+      </w:r>
+      <w:r>
+        <w:rPr>
+          <w:rFonts w:ascii="Helvetica" w:hAnsi="Helvetica" w:cs="Helvetica"/>
+          <w:color w:val="505050"/>
+          <w:sz w:val="18"/>
+          <w:szCs w:val="18"/>
+          <w:shd w:val="clear" w:color="auto" w:fill="FFFFFF"/>
+        </w:rPr>
+        <w:t xml:space="preserve"> autorización./  </w:t>
+      </w:r>
+      <w:r>
+        <w:rPr>
+          <w:b/>
+          <w:bCs/>
+        </w:rPr>
+        <w:t>Value</w:t>
+      </w:r>
+      <w:r>
+        <w:t>: token }</w:t>
+      </w:r>
+    </w:p>
+    <w:p>
+      <w:pPr>
+        <w:pStyle w:val="Prrafodelista"/>
+        <w:ind w:firstLine="696"/>
+      </w:pPr>
+    </w:p>
+    <w:p>
+      <w:pPr>
+        <w:pStyle w:val="Prrafodelista"/>
+        <w:numPr>
+          <w:ilvl w:val="0"/>
+          <w:numId w:val="24"/>
+        </w:numPr>
+      </w:pPr>
+      <w:r>
+        <w:t>EndPoint: ~/api/Incidentes</w:t>
+      </w:r>
+    </w:p>
+    <w:p>
+      <w:pPr>
+        <w:pStyle w:val="Prrafodelista"/>
+        <w:numPr>
+          <w:ilvl w:val="0"/>
+          <w:numId w:val="24"/>
+        </w:numPr>
+      </w:pPr>
+      <w:r>
+        <w:t>Verbos HTTP: GET</w:t>
+      </w:r>
+    </w:p>
+    <w:p>
+      <w:pPr>
+        <w:pStyle w:val="Prrafodelista"/>
+        <w:numPr>
+          <w:ilvl w:val="0"/>
+          <w:numId w:val="24"/>
+        </w:numPr>
+      </w:pPr>
+      <w:r>
+        <w:t xml:space="preserve">Descripción : </w:t>
+      </w:r>
+      <w:r>
+        <w:t>Como administrador o</w:t>
+      </w:r>
+      <w:r>
+        <w:t>btener</w:t>
+      </w:r>
+      <w:r>
+        <w:t xml:space="preserve"> un incidente</w:t>
+      </w:r>
+      <w:r>
+        <w:t>.</w:t>
+      </w:r>
+    </w:p>
+    <w:p>
+      <w:pPr>
+        <w:pStyle w:val="Prrafodelista"/>
+        <w:numPr>
+          <w:ilvl w:val="0"/>
+          <w:numId w:val="24"/>
+        </w:numPr>
+      </w:pPr>
+      <w:r>
+        <w:t>Parámetros {</w:t>
+      </w:r>
+      <w:r>
+        <w:t xml:space="preserve"> id</w:t>
+      </w:r>
+      <w:r>
+        <w:t xml:space="preserve"> }</w:t>
+      </w:r>
+    </w:p>
+    <w:p>
+      <w:pPr>
+        <w:pStyle w:val="Prrafodelista"/>
+        <w:numPr>
+          <w:ilvl w:val="0"/>
+          <w:numId w:val="24"/>
+        </w:numPr>
+      </w:pPr>
+      <w:r>
+        <w:t>Responses {200, 401, 422, 500 }</w:t>
+      </w:r>
+    </w:p>
+    <w:p>
+      <w:pPr>
+        <w:pStyle w:val="Prrafodelista"/>
+        <w:numPr>
+          <w:ilvl w:val="0"/>
+          <w:numId w:val="24"/>
+        </w:numPr>
+      </w:pPr>
+      <w:r>
+        <w:t xml:space="preserve">Headers: { </w:t>
+      </w:r>
+      <w:r>
+        <w:rPr>
+          <w:b/>
+          <w:bCs/>
+        </w:rPr>
+        <w:t>Key</w:t>
+      </w:r>
+      <w:r>
+        <w:t>:</w:t>
+      </w:r>
+      <w:r>
+        <w:rPr>
+          <w:rFonts w:ascii="Helvetica" w:hAnsi="Helvetica" w:cs="Helvetica"/>
+          <w:color w:val="505050"/>
+          <w:sz w:val="18"/>
+          <w:szCs w:val="18"/>
+          <w:shd w:val="clear" w:color="auto" w:fill="FFFFFF"/>
+        </w:rPr>
+        <w:t xml:space="preserve"> autorización./  </w:t>
+      </w:r>
+      <w:r>
+        <w:rPr>
+          <w:b/>
+          <w:bCs/>
+        </w:rPr>
+        <w:t>Value</w:t>
+      </w:r>
+      <w:r>
+        <w:t>: token }</w:t>
+      </w:r>
+    </w:p>
+    <w:p>
+      <w:pPr>
+        <w:pStyle w:val="Prrafodelista"/>
+        <w:ind w:firstLine="696"/>
+      </w:pPr>
+    </w:p>
+    <w:p>
+      <w:pPr>
+        <w:pStyle w:val="Prrafodelista"/>
+        <w:numPr>
+          <w:ilvl w:val="0"/>
+          <w:numId w:val="24"/>
+        </w:numPr>
+      </w:pPr>
+      <w:r>
+        <w:t>EndPoint: ~/api/Incidentes</w:t>
+      </w:r>
+    </w:p>
+    <w:p>
+      <w:pPr>
+        <w:pStyle w:val="Prrafodelista"/>
+        <w:numPr>
+          <w:ilvl w:val="0"/>
+          <w:numId w:val="24"/>
+        </w:numPr>
+      </w:pPr>
+      <w:r>
+        <w:t xml:space="preserve">Verbos HTTP: </w:t>
+      </w:r>
+      <w:r>
+        <w:t>POST</w:t>
+      </w:r>
+    </w:p>
+    <w:p>
+      <w:pPr>
+        <w:pStyle w:val="Prrafodelista"/>
+        <w:numPr>
+          <w:ilvl w:val="0"/>
+          <w:numId w:val="24"/>
+        </w:numPr>
+      </w:pPr>
+      <w:r>
+        <w:t xml:space="preserve">Descripción : </w:t>
+      </w:r>
+      <w:r>
+        <w:t>Como tester d</w:t>
+      </w:r>
+      <w:r>
+        <w:t>ar de alta un incidente</w:t>
+      </w:r>
+      <w:r>
+        <w:t xml:space="preserve"> a un proyecto que pertenezco.</w:t>
+      </w:r>
+    </w:p>
+    <w:p>
+      <w:pPr>
+        <w:pStyle w:val="Prrafodelista"/>
+        <w:numPr>
+          <w:ilvl w:val="0"/>
+          <w:numId w:val="24"/>
+        </w:numPr>
+      </w:pPr>
+      <w:r>
+        <w:t xml:space="preserve">Parámetros { </w:t>
+      </w:r>
+      <w:r>
+        <w:t xml:space="preserve">Nombre, ProyectoId, </w:t>
+      </w:r>
+      <w:r>
+        <w:t>Descripción</w:t>
+      </w:r>
+      <w:r>
+        <w:t xml:space="preserve">, </w:t>
+      </w:r>
+      <w:r>
+        <w:t>Versión</w:t>
+      </w:r>
+      <w:r>
+        <w:t>, EstadoIncidente, DesarrolladorId,  UsuarioId</w:t>
+      </w:r>
+      <w:r>
+        <w:t>}</w:t>
+      </w:r>
+    </w:p>
+    <w:p>
+      <w:pPr>
+        <w:pStyle w:val="Prrafodelista"/>
+        <w:numPr>
+          <w:ilvl w:val="0"/>
+          <w:numId w:val="24"/>
+        </w:numPr>
+      </w:pPr>
+      <w:r>
+        <w:t>Responses {20</w:t>
+      </w:r>
+      <w:r>
+        <w:t>1</w:t>
+      </w:r>
+      <w:r>
+        <w:t>, 401, 422, 500 }</w:t>
+      </w:r>
+    </w:p>
+    <w:p>
+      <w:pPr>
+        <w:pStyle w:val="Prrafodelista"/>
+        <w:numPr>
+          <w:ilvl w:val="0"/>
+          <w:numId w:val="24"/>
+        </w:numPr>
+      </w:pPr>
+      <w:r>
+        <w:t xml:space="preserve">Headers: { </w:t>
+      </w:r>
+      <w:r>
+        <w:rPr>
+          <w:b/>
+          <w:bCs/>
+        </w:rPr>
+        <w:t>Key</w:t>
+      </w:r>
+      <w:r>
+        <w:t>:</w:t>
+      </w:r>
+      <w:r>
+        <w:rPr>
+          <w:rFonts w:ascii="Helvetica" w:hAnsi="Helvetica" w:cs="Helvetica"/>
+          <w:color w:val="505050"/>
+          <w:sz w:val="18"/>
+          <w:szCs w:val="18"/>
+          <w:shd w:val="clear" w:color="auto" w:fill="FFFFFF"/>
+        </w:rPr>
+        <w:t xml:space="preserve"> autorización./  </w:t>
+      </w:r>
+      <w:r>
+        <w:rPr>
+          <w:b/>
+          <w:bCs/>
+        </w:rPr>
+        <w:t>Value</w:t>
+      </w:r>
+      <w:r>
+        <w:t>: token }</w:t>
+      </w:r>
+    </w:p>
+    <w:p>
+      <w:pPr>
+        <w:pStyle w:val="Prrafodelista"/>
+        <w:numPr>
+          <w:ilvl w:val="0"/>
+          <w:numId w:val="24"/>
+        </w:numPr>
+      </w:pPr>
+      <w:r>
+        <w:lastRenderedPageBreak/>
+        <w:t>EndPoint: ~/api/Incidentes</w:t>
+      </w:r>
+    </w:p>
+    <w:p>
+      <w:pPr>
+        <w:pStyle w:val="Prrafodelista"/>
+        <w:numPr>
+          <w:ilvl w:val="0"/>
+          <w:numId w:val="24"/>
+        </w:numPr>
+      </w:pPr>
+      <w:r>
+        <w:t xml:space="preserve">Verbos HTTP: </w:t>
+      </w:r>
+      <w:r>
+        <w:t>DELETE</w:t>
+      </w:r>
+    </w:p>
+    <w:p>
+      <w:pPr>
+        <w:pStyle w:val="Prrafodelista"/>
+        <w:numPr>
+          <w:ilvl w:val="0"/>
+          <w:numId w:val="24"/>
+        </w:numPr>
+      </w:pPr>
+      <w:r>
+        <w:t xml:space="preserve">Descripción : </w:t>
+      </w:r>
+      <w:r>
+        <w:t>Como administrador eliminar cualquier incidente o como tester e</w:t>
+      </w:r>
+      <w:r>
+        <w:t>liminar</w:t>
+      </w:r>
+      <w:r>
+        <w:t xml:space="preserve"> un incidente</w:t>
+      </w:r>
+      <w:r>
+        <w:t xml:space="preserve"> de un proyecto al cual pertenezco.</w:t>
+      </w:r>
+    </w:p>
+    <w:p>
+      <w:pPr>
+        <w:pStyle w:val="Prrafodelista"/>
+        <w:numPr>
+          <w:ilvl w:val="0"/>
+          <w:numId w:val="24"/>
+        </w:numPr>
+      </w:pPr>
+      <w:r>
+        <w:t xml:space="preserve">Parámetros { </w:t>
+      </w:r>
+      <w:r>
+        <w:t>Id</w:t>
+      </w:r>
+      <w:r>
+        <w:t>}</w:t>
+      </w:r>
+    </w:p>
+    <w:p>
+      <w:pPr>
+        <w:pStyle w:val="Prrafodelista"/>
+        <w:numPr>
+          <w:ilvl w:val="0"/>
+          <w:numId w:val="24"/>
+        </w:numPr>
+      </w:pPr>
+      <w:r>
+        <w:t>Responses {20</w:t>
+      </w:r>
+      <w:r>
+        <w:t>2</w:t>
+      </w:r>
+      <w:r>
+        <w:t>, 401, 422, 500 }</w:t>
+      </w:r>
+    </w:p>
+    <w:p>
+      <w:pPr>
+        <w:pStyle w:val="Prrafodelista"/>
+        <w:numPr>
+          <w:ilvl w:val="0"/>
+          <w:numId w:val="24"/>
+        </w:numPr>
+      </w:pPr>
+      <w:r>
+        <w:t xml:space="preserve">Headers: { </w:t>
+      </w:r>
+      <w:r>
+        <w:rPr>
+          <w:b/>
+          <w:bCs/>
+        </w:rPr>
+        <w:t>Key</w:t>
+      </w:r>
+      <w:r>
+        <w:t>:</w:t>
+      </w:r>
+      <w:r>
+        <w:rPr>
+          <w:rFonts w:ascii="Helvetica" w:hAnsi="Helvetica" w:cs="Helvetica"/>
+          <w:color w:val="505050"/>
+          <w:sz w:val="18"/>
+          <w:szCs w:val="18"/>
+          <w:shd w:val="clear" w:color="auto" w:fill="FFFFFF"/>
+        </w:rPr>
+        <w:t xml:space="preserve"> autorización./  </w:t>
+      </w:r>
+      <w:r>
+        <w:rPr>
+          <w:b/>
+          <w:bCs/>
+        </w:rPr>
+        <w:t>Value</w:t>
+      </w:r>
+      <w:r>
+        <w:t>: token }</w:t>
+      </w:r>
+    </w:p>
+    <w:p>
+      <w:pPr>
+        <w:pStyle w:val="Prrafodelista"/>
+        <w:ind w:firstLine="696"/>
+      </w:pPr>
+    </w:p>
+    <w:p>
+      <w:pPr>
+        <w:pStyle w:val="Prrafodelista"/>
+        <w:numPr>
+          <w:ilvl w:val="0"/>
+          <w:numId w:val="24"/>
+        </w:numPr>
+      </w:pPr>
+      <w:r>
+        <w:t>EndPoint: ~/api/Incidentes</w:t>
+      </w:r>
+    </w:p>
+    <w:p>
+      <w:pPr>
+        <w:pStyle w:val="Prrafodelista"/>
+        <w:numPr>
+          <w:ilvl w:val="0"/>
+          <w:numId w:val="24"/>
+        </w:numPr>
+      </w:pPr>
+      <w:r>
+        <w:t xml:space="preserve">Verbos HTTP: </w:t>
+      </w:r>
+      <w:r>
+        <w:t>PUT</w:t>
+      </w:r>
+    </w:p>
+    <w:p>
+      <w:pPr>
+        <w:pStyle w:val="Prrafodelista"/>
+        <w:numPr>
+          <w:ilvl w:val="0"/>
+          <w:numId w:val="24"/>
+        </w:numPr>
+      </w:pPr>
+      <w:r>
+        <w:t xml:space="preserve">Descripción : </w:t>
+      </w:r>
+      <w:r>
+        <w:t xml:space="preserve">Como administrador </w:t>
+      </w:r>
+      <w:r>
+        <w:t>modificar</w:t>
+      </w:r>
+      <w:r>
+        <w:t xml:space="preserve"> cualquier incidente o como tester modificar un incidente de un proyecto al cual pertenezco.</w:t>
+      </w:r>
+    </w:p>
+    <w:p>
+      <w:pPr>
+        <w:pStyle w:val="Prrafodelista"/>
+        <w:numPr>
+          <w:ilvl w:val="0"/>
+          <w:numId w:val="24"/>
+        </w:numPr>
+      </w:pPr>
+      <w:r>
+        <w:t xml:space="preserve">Parámetros { Nombre, ProyectoId, </w:t>
+      </w:r>
       <w:proofErr w:type="spellStart"/>
       <w:r>
-        <w:t>resources</w:t>
+        <w:t>Descripcion</w:t>
       </w:r>
       <w:proofErr w:type="spellEnd"/>
       <w:r>
-        <w:t xml:space="preserve"> de la API</w:t>
-      </w:r>
-      <w:bookmarkEnd w:id="4"/>
-    </w:p>
-    <w:p/>
-    <w:p>
+        <w:t xml:space="preserve">, </w:t>
+      </w:r>
       <w:proofErr w:type="spellStart"/>
       <w:r>
-        <w:t>UsuariosController</w:t>
+        <w:t>Version</w:t>
       </w:r>
       <w:proofErr w:type="spellEnd"/>
-    </w:p>
-    <w:p>
-      <w:pPr>
-        <w:pStyle w:val="Prrafodelista"/>
-        <w:numPr>
-          <w:ilvl w:val="0"/>
-          <w:numId w:val="24"/>
-        </w:numPr>
-      </w:pPr>
-      <w:proofErr w:type="spellStart"/>
-      <w:r>
-        <w:t>EndPoint</w:t>
-      </w:r>
-      <w:proofErr w:type="spellEnd"/>
-      <w:r>
-        <w:t>: DOMAIN/api/usuarios</w:t>
-      </w:r>
-    </w:p>
-    <w:p>
-      <w:pPr>
-        <w:pStyle w:val="Prrafodelista"/>
-        <w:numPr>
-          <w:ilvl w:val="0"/>
-          <w:numId w:val="24"/>
-        </w:numPr>
-      </w:pPr>
-      <w:r>
-        <w:t>Verbos HTTP: GET/POST</w:t>
-      </w:r>
+      <w:r>
+        <w:t>, EstadoIncidente, DesarrolladorId,  UsuarioId</w:t>
+      </w:r>
+      <w:r>
+        <w:t xml:space="preserve"> </w:t>
+      </w:r>
+      <w:r>
+        <w:t>}</w:t>
+      </w:r>
+    </w:p>
+    <w:p>
+      <w:pPr>
+        <w:pStyle w:val="Prrafodelista"/>
+        <w:numPr>
+          <w:ilvl w:val="0"/>
+          <w:numId w:val="24"/>
+        </w:numPr>
+      </w:pPr>
+      <w:r>
+        <w:t>Responses {20</w:t>
+      </w:r>
+      <w:r>
+        <w:t>0</w:t>
+      </w:r>
+      <w:r>
+        <w:t>, 401, 422, 500 }</w:t>
+      </w:r>
+    </w:p>
+    <w:p>
+      <w:pPr>
+        <w:pStyle w:val="Prrafodelista"/>
+        <w:numPr>
+          <w:ilvl w:val="0"/>
+          <w:numId w:val="24"/>
+        </w:numPr>
+      </w:pPr>
+      <w:r>
+        <w:t xml:space="preserve">Headers: { </w:t>
+      </w:r>
+      <w:r>
+        <w:rPr>
+          <w:b/>
+          <w:bCs/>
+        </w:rPr>
+        <w:t>Key</w:t>
+      </w:r>
+      <w:r>
+        <w:t>:</w:t>
+      </w:r>
+      <w:r>
+        <w:rPr>
+          <w:rFonts w:ascii="Helvetica" w:hAnsi="Helvetica" w:cs="Helvetica"/>
+          <w:color w:val="505050"/>
+          <w:sz w:val="18"/>
+          <w:szCs w:val="18"/>
+          <w:shd w:val="clear" w:color="auto" w:fill="FFFFFF"/>
+        </w:rPr>
+        <w:t xml:space="preserve"> autorización./  </w:t>
+      </w:r>
+      <w:r>
+        <w:rPr>
+          <w:b/>
+          <w:bCs/>
+        </w:rPr>
+        <w:t>Value</w:t>
+      </w:r>
+      <w:r>
+        <w:t>: token }</w:t>
+      </w:r>
+    </w:p>
+    <w:p>
+      <w:pPr>
+        <w:pStyle w:val="Ttulo3"/>
+      </w:pPr>
+      <w:bookmarkStart w:id="10" w:name="_Toc84443461"/>
+      <w:r>
+        <w:t>1.4.</w:t>
+      </w:r>
+      <w:r>
+        <w:t>6</w:t>
+      </w:r>
+      <w:r>
+        <w:t xml:space="preserve"> </w:t>
+      </w:r>
+      <w:r>
+        <w:t>Importaciones</w:t>
+      </w:r>
+      <w:bookmarkEnd w:id="10"/>
+    </w:p>
+    <w:p>
+      <w:pPr>
+        <w:pStyle w:val="Prrafodelista"/>
+        <w:numPr>
+          <w:ilvl w:val="0"/>
+          <w:numId w:val="24"/>
+        </w:numPr>
+      </w:pPr>
+      <w:r>
+        <w:t>EndPoint: ~/api/</w:t>
+      </w:r>
+      <w:r>
+        <w:t>Importaciones</w:t>
+      </w:r>
+    </w:p>
+    <w:p>
+      <w:pPr>
+        <w:pStyle w:val="Prrafodelista"/>
+        <w:numPr>
+          <w:ilvl w:val="0"/>
+          <w:numId w:val="24"/>
+        </w:numPr>
+      </w:pPr>
+      <w:r>
+        <w:t xml:space="preserve">Verbos HTTP: </w:t>
+      </w:r>
+      <w:r>
+        <w:t>POST</w:t>
+      </w:r>
+    </w:p>
+    <w:p>
+      <w:pPr>
+        <w:pStyle w:val="Prrafodelista"/>
+        <w:numPr>
+          <w:ilvl w:val="0"/>
+          <w:numId w:val="24"/>
+        </w:numPr>
+      </w:pPr>
+      <w:r>
+        <w:t xml:space="preserve">Descripción : </w:t>
+      </w:r>
+      <w:r>
+        <w:t>Dar de alta</w:t>
+      </w:r>
+      <w:r>
+        <w:t xml:space="preserve"> una colección de incidentes desde un archivo TXT o XML</w:t>
+      </w:r>
+      <w:r>
+        <w:t xml:space="preserve"> a un proyecto.</w:t>
+      </w:r>
+    </w:p>
+    <w:p>
+      <w:pPr>
+        <w:pStyle w:val="Prrafodelista"/>
+        <w:numPr>
+          <w:ilvl w:val="0"/>
+          <w:numId w:val="24"/>
+        </w:numPr>
+      </w:pPr>
+      <w:r>
+        <w:t xml:space="preserve">Parámetros { </w:t>
+      </w:r>
+      <w:r>
+        <w:t>rutaFuente</w:t>
+      </w:r>
+      <w:r>
+        <w:t>}</w:t>
+      </w:r>
+    </w:p>
+    <w:p>
+      <w:pPr>
+        <w:pStyle w:val="Prrafodelista"/>
+        <w:numPr>
+          <w:ilvl w:val="0"/>
+          <w:numId w:val="24"/>
+        </w:numPr>
+      </w:pPr>
+      <w:r>
+        <w:t>Responses {20</w:t>
+      </w:r>
+      <w:r>
+        <w:t>1</w:t>
+      </w:r>
+      <w:r>
+        <w:t>, 401, 422, 500 }</w:t>
+      </w:r>
+    </w:p>
+    <w:p>
+      <w:pPr>
+        <w:pStyle w:val="Prrafodelista"/>
+        <w:numPr>
+          <w:ilvl w:val="0"/>
+          <w:numId w:val="24"/>
+        </w:numPr>
+      </w:pPr>
+      <w:r>
+        <w:t>Headers: {</w:t>
+      </w:r>
+      <w:r>
+        <w:t>}</w:t>
+      </w:r>
+    </w:p>
+    <w:p>
+      <w:pPr>
+        <w:pStyle w:val="Prrafodelista"/>
+        <w:ind w:firstLine="696"/>
+      </w:pPr>
+    </w:p>
+    <w:p>
+      <w:pPr>
+        <w:pStyle w:val="Ttulo3"/>
+      </w:pPr>
+      <w:bookmarkStart w:id="11" w:name="_Toc84443462"/>
+      <w:r>
+        <w:t>1.4.</w:t>
+      </w:r>
+      <w:r>
+        <w:t>7</w:t>
+      </w:r>
+      <w:r>
+        <w:t xml:space="preserve"> </w:t>
+      </w:r>
+      <w:r>
+        <w:t>Estados</w:t>
+      </w:r>
+      <w:bookmarkEnd w:id="11"/>
+    </w:p>
+    <w:p>
+      <w:pPr>
+        <w:pStyle w:val="Prrafodelista"/>
+        <w:numPr>
+          <w:ilvl w:val="0"/>
+          <w:numId w:val="24"/>
+        </w:numPr>
+      </w:pPr>
+      <w:r>
+        <w:t>EndPoint: ~/api/</w:t>
+      </w:r>
+      <w:r>
+        <w:t>Estados</w:t>
+      </w:r>
+    </w:p>
+    <w:p>
+      <w:pPr>
+        <w:pStyle w:val="Prrafodelista"/>
+        <w:numPr>
+          <w:ilvl w:val="0"/>
+          <w:numId w:val="24"/>
+        </w:numPr>
+      </w:pPr>
+      <w:r>
+        <w:t xml:space="preserve">Verbos HTTP: </w:t>
+      </w:r>
+      <w:r>
+        <w:t>PUT</w:t>
+      </w:r>
+    </w:p>
+    <w:p>
+      <w:pPr>
+        <w:pStyle w:val="Prrafodelista"/>
+        <w:numPr>
+          <w:ilvl w:val="0"/>
+          <w:numId w:val="24"/>
+        </w:numPr>
+      </w:pPr>
+      <w:r>
+        <w:t xml:space="preserve">Descripción : </w:t>
+      </w:r>
+      <w:r>
+        <w:t xml:space="preserve">Como desarrollador </w:t>
+      </w:r>
+      <w:r>
+        <w:t>modificar el estado de un incidente (activo / resuelto )</w:t>
+      </w:r>
+      <w:r>
+        <w:t xml:space="preserve"> de un proyecto </w:t>
+      </w:r>
+      <w:r>
+        <w:t xml:space="preserve">al </w:t>
+      </w:r>
+      <w:r>
+        <w:t>cual pertenezco.</w:t>
+      </w:r>
+    </w:p>
+    <w:p>
+      <w:pPr>
+        <w:pStyle w:val="Prrafodelista"/>
+        <w:numPr>
+          <w:ilvl w:val="0"/>
+          <w:numId w:val="24"/>
+        </w:numPr>
+      </w:pPr>
+      <w:r>
+        <w:t xml:space="preserve">Parámetros { </w:t>
+      </w:r>
+      <w:r>
+        <w:t>idIncidente</w:t>
+      </w:r>
+      <w:r>
+        <w:t>}</w:t>
+      </w:r>
+    </w:p>
+    <w:p>
+      <w:pPr>
+        <w:pStyle w:val="Prrafodelista"/>
+        <w:numPr>
+          <w:ilvl w:val="0"/>
+          <w:numId w:val="24"/>
+        </w:numPr>
+      </w:pPr>
+      <w:r>
+        <w:t>Responses {20</w:t>
+      </w:r>
+      <w:r>
+        <w:t>0</w:t>
+      </w:r>
+      <w:r>
+        <w:t>, 401, 422, 500 }</w:t>
+      </w:r>
+    </w:p>
+    <w:p>
+      <w:pPr>
+        <w:pStyle w:val="Prrafodelista"/>
+        <w:numPr>
+          <w:ilvl w:val="0"/>
+          <w:numId w:val="24"/>
+        </w:numPr>
+      </w:pPr>
+      <w:r>
+        <w:t xml:space="preserve">Headers: { </w:t>
+      </w:r>
+      <w:r>
+        <w:rPr>
+          <w:b/>
+          <w:bCs/>
+        </w:rPr>
+        <w:t>Key</w:t>
+      </w:r>
+      <w:r>
+        <w:t>:</w:t>
+      </w:r>
+      <w:r>
+        <w:rPr>
+          <w:rFonts w:ascii="Helvetica" w:hAnsi="Helvetica" w:cs="Helvetica"/>
+          <w:color w:val="505050"/>
+          <w:sz w:val="18"/>
+          <w:szCs w:val="18"/>
+          <w:shd w:val="clear" w:color="auto" w:fill="FFFFFF"/>
+        </w:rPr>
+        <w:t xml:space="preserve"> autorización./  </w:t>
+      </w:r>
+      <w:r>
+        <w:rPr>
+          <w:b/>
+          <w:bCs/>
+        </w:rPr>
+        <w:t>Value</w:t>
+      </w:r>
+      <w:r>
+        <w:t>: token }</w:t>
+      </w:r>
+    </w:p>
+    <w:p>
+      <w:pPr>
+        <w:pStyle w:val="Ttulo3"/>
+      </w:pPr>
+      <w:bookmarkStart w:id="12" w:name="_Toc84443463"/>
+      <w:r>
+        <w:t>1.4.</w:t>
+      </w:r>
+      <w:r>
+        <w:t>8</w:t>
+      </w:r>
+      <w:r>
+        <w:t xml:space="preserve"> </w:t>
+      </w:r>
+      <w:r>
+        <w:t>Asociaciones</w:t>
+      </w:r>
+      <w:bookmarkEnd w:id="12"/>
+    </w:p>
+    <w:p>
+      <w:pPr>
+        <w:pStyle w:val="Prrafodelista"/>
+        <w:numPr>
+          <w:ilvl w:val="0"/>
+          <w:numId w:val="24"/>
+        </w:numPr>
+      </w:pPr>
+      <w:r>
+        <w:t>EndPoint: ~/api/</w:t>
+      </w:r>
+      <w:r>
+        <w:t>Asociaciones</w:t>
+      </w:r>
+    </w:p>
+    <w:p>
+      <w:pPr>
+        <w:pStyle w:val="Prrafodelista"/>
+        <w:numPr>
+          <w:ilvl w:val="0"/>
+          <w:numId w:val="24"/>
+        </w:numPr>
+      </w:pPr>
+      <w:r>
+        <w:t xml:space="preserve">Verbos HTTP: </w:t>
+      </w:r>
+      <w:r>
+        <w:t>GET</w:t>
+      </w:r>
+    </w:p>
+    <w:p>
+      <w:pPr>
+        <w:pStyle w:val="Prrafodelista"/>
+        <w:numPr>
+          <w:ilvl w:val="0"/>
+          <w:numId w:val="24"/>
+        </w:numPr>
+      </w:pPr>
+      <w:r>
+        <w:t xml:space="preserve">Descripción : </w:t>
+      </w:r>
+      <w:r>
+        <w:t>Como desarrollador o como tester o</w:t>
+      </w:r>
+      <w:r>
+        <w:t>btener la lista de proyectos de los cuales pertenece.</w:t>
+      </w:r>
+    </w:p>
+    <w:p>
+      <w:pPr>
+        <w:pStyle w:val="Prrafodelista"/>
+        <w:numPr>
+          <w:ilvl w:val="0"/>
+          <w:numId w:val="24"/>
+        </w:numPr>
+      </w:pPr>
+      <w:r>
+        <w:t xml:space="preserve">Parámetros { </w:t>
+      </w:r>
+      <w:r>
+        <w:t>idUsuario</w:t>
+      </w:r>
+      <w:r>
+        <w:t>}</w:t>
+      </w:r>
+    </w:p>
+    <w:p>
+      <w:pPr>
+        <w:pStyle w:val="Prrafodelista"/>
+        <w:numPr>
+          <w:ilvl w:val="0"/>
+          <w:numId w:val="24"/>
+        </w:numPr>
+      </w:pPr>
+      <w:r>
+        <w:t>Responses {20</w:t>
+      </w:r>
+      <w:r>
+        <w:t>0</w:t>
+      </w:r>
+      <w:r>
+        <w:t>, 401, 422, 500 }</w:t>
+      </w:r>
+    </w:p>
+    <w:p>
+      <w:pPr>
+        <w:pStyle w:val="Prrafodelista"/>
+        <w:numPr>
+          <w:ilvl w:val="0"/>
+          <w:numId w:val="24"/>
+        </w:numPr>
+      </w:pPr>
+      <w:r>
+        <w:t xml:space="preserve">Headers: { </w:t>
+      </w:r>
+      <w:r>
+        <w:rPr>
+          <w:b/>
+          <w:bCs/>
+        </w:rPr>
+        <w:t>Key</w:t>
+      </w:r>
+      <w:r>
+        <w:t>:</w:t>
+      </w:r>
+      <w:r>
+        <w:rPr>
+          <w:rFonts w:ascii="Helvetica" w:hAnsi="Helvetica" w:cs="Helvetica"/>
+          <w:color w:val="505050"/>
+          <w:sz w:val="18"/>
+          <w:szCs w:val="18"/>
+          <w:shd w:val="clear" w:color="auto" w:fill="FFFFFF"/>
+        </w:rPr>
+        <w:t xml:space="preserve"> autorización./  </w:t>
+      </w:r>
+      <w:r>
+        <w:rPr>
+          <w:b/>
+          <w:bCs/>
+        </w:rPr>
+        <w:t>Value</w:t>
+      </w:r>
+      <w:r>
+        <w:t>: token }</w:t>
+      </w:r>
+    </w:p>
+    <w:p>
+      <w:pPr>
+        <w:pStyle w:val="Prrafodelista"/>
+      </w:pPr>
+    </w:p>
+    <w:p>
+      <w:pPr>
+        <w:pStyle w:val="Prrafodelista"/>
+      </w:pPr>
+    </w:p>
+    <w:p>
+      <w:pPr>
+        <w:pStyle w:val="Prrafodelista"/>
+      </w:pPr>
+    </w:p>
+    <w:p>
+      <w:pPr>
+        <w:pStyle w:val="Prrafodelista"/>
+      </w:pPr>
     </w:p>
     <w:p>
       <w:pPr>
@@ -1192,75 +4854,395 @@
       </w:pPr>
       <w:r>
         <w:lastRenderedPageBreak/>
-        <w:t>Descripción</w:t>
-      </w:r>
-    </w:p>
-    <w:p>
-      <w:pPr>
-        <w:pStyle w:val="Prrafodelista"/>
-        <w:numPr>
-          <w:ilvl w:val="0"/>
-          <w:numId w:val="24"/>
-        </w:numPr>
-      </w:pPr>
-      <w:r>
-        <w:t>Parámetros</w:t>
-      </w:r>
-    </w:p>
-    <w:p>
-      <w:pPr>
-        <w:pStyle w:val="Prrafodelista"/>
-        <w:numPr>
-          <w:ilvl w:val="0"/>
-          <w:numId w:val="24"/>
-        </w:numPr>
-      </w:pPr>
-      <w:r>
-        <w:t>Responses</w:t>
-      </w:r>
-    </w:p>
-    <w:p>
-      <w:pPr>
-        <w:pStyle w:val="Prrafodelista"/>
-        <w:numPr>
-          <w:ilvl w:val="0"/>
-          <w:numId w:val="24"/>
-        </w:numPr>
-      </w:pPr>
-      <w:proofErr w:type="spellStart"/>
-      <w:r>
-        <w:t>Headers</w:t>
-      </w:r>
-      <w:proofErr w:type="spellEnd"/>
-      <w:r>
-        <w:t>: Autorización en el caso de POST.</w:t>
-      </w:r>
-    </w:p>
-    <w:p>
-      <w:proofErr w:type="spellStart"/>
-      <w:r>
-        <w:t>ProyectosController</w:t>
-      </w:r>
-      <w:proofErr w:type="spellEnd"/>
-    </w:p>
-    <w:p>
-      <w:proofErr w:type="spellStart"/>
-      <w:r>
-        <w:t>IncidentesController</w:t>
-      </w:r>
-      <w:proofErr w:type="spellEnd"/>
-    </w:p>
-    <w:p/>
-    <w:p>
-      <w:pPr>
-        <w:pStyle w:val="Prrafodelista"/>
-      </w:pPr>
-    </w:p>
-    <w:p/>
-    <w:p/>
-    <w:p/>
-    <w:p/>
+        <w:t>EndPoint: ~/api/Asociaciones</w:t>
+      </w:r>
+    </w:p>
+    <w:p>
+      <w:pPr>
+        <w:pStyle w:val="Prrafodelista"/>
+        <w:numPr>
+          <w:ilvl w:val="0"/>
+          <w:numId w:val="24"/>
+        </w:numPr>
+      </w:pPr>
+      <w:r>
+        <w:t>Verbos HTTP: GET</w:t>
+      </w:r>
+    </w:p>
+    <w:p>
+      <w:pPr>
+        <w:pStyle w:val="Prrafodelista"/>
+        <w:numPr>
+          <w:ilvl w:val="0"/>
+          <w:numId w:val="24"/>
+        </w:numPr>
+      </w:pPr>
+      <w:r>
+        <w:t xml:space="preserve">Descripción : </w:t>
+      </w:r>
+      <w:r>
+        <w:t>Como desarrollador o como tester o</w:t>
+      </w:r>
+      <w:r>
+        <w:t xml:space="preserve">btener </w:t>
+      </w:r>
+      <w:r>
+        <w:t>un</w:t>
+      </w:r>
+      <w:r>
+        <w:t xml:space="preserve"> proyecto</w:t>
+      </w:r>
+      <w:r>
+        <w:t xml:space="preserve"> </w:t>
+      </w:r>
+      <w:r>
+        <w:t>al</w:t>
+      </w:r>
+      <w:r>
+        <w:t xml:space="preserve"> cual pertenezco </w:t>
+      </w:r>
+    </w:p>
+    <w:p>
+      <w:pPr>
+        <w:pStyle w:val="Prrafodelista"/>
+        <w:numPr>
+          <w:ilvl w:val="0"/>
+          <w:numId w:val="24"/>
+        </w:numPr>
+      </w:pPr>
+      <w:r>
+        <w:t>Parámetros { idUsuario</w:t>
+      </w:r>
+      <w:r>
+        <w:t>, idProyecto</w:t>
+      </w:r>
+      <w:r>
+        <w:t>}</w:t>
+      </w:r>
+    </w:p>
+    <w:p>
+      <w:pPr>
+        <w:pStyle w:val="Prrafodelista"/>
+        <w:numPr>
+          <w:ilvl w:val="0"/>
+          <w:numId w:val="24"/>
+        </w:numPr>
+      </w:pPr>
+      <w:r>
+        <w:t>Responses {200, 401, 422, 500 }</w:t>
+      </w:r>
+    </w:p>
+    <w:p>
+      <w:pPr>
+        <w:pStyle w:val="Prrafodelista"/>
+        <w:numPr>
+          <w:ilvl w:val="0"/>
+          <w:numId w:val="24"/>
+        </w:numPr>
+      </w:pPr>
+      <w:r>
+        <w:t xml:space="preserve">Headers: { </w:t>
+      </w:r>
+      <w:r>
+        <w:rPr>
+          <w:b/>
+          <w:bCs/>
+        </w:rPr>
+        <w:t>Key</w:t>
+      </w:r>
+      <w:r>
+        <w:t>:</w:t>
+      </w:r>
+      <w:r>
+        <w:rPr>
+          <w:rFonts w:ascii="Helvetica" w:hAnsi="Helvetica" w:cs="Helvetica"/>
+          <w:color w:val="505050"/>
+          <w:sz w:val="18"/>
+          <w:szCs w:val="18"/>
+          <w:shd w:val="clear" w:color="auto" w:fill="FFFFFF"/>
+        </w:rPr>
+        <w:t xml:space="preserve"> autorización./  </w:t>
+      </w:r>
+      <w:r>
+        <w:rPr>
+          <w:b/>
+          <w:bCs/>
+        </w:rPr>
+        <w:t>Value</w:t>
+      </w:r>
+      <w:r>
+        <w:t>: token }</w:t>
+      </w:r>
+    </w:p>
+    <w:p>
+      <w:pPr>
+        <w:pStyle w:val="Prrafodelista"/>
+      </w:pPr>
+    </w:p>
+    <w:p>
+      <w:pPr>
+        <w:pStyle w:val="Prrafodelista"/>
+        <w:numPr>
+          <w:ilvl w:val="0"/>
+          <w:numId w:val="24"/>
+        </w:numPr>
+      </w:pPr>
+      <w:r>
+        <w:t>EndPoint: ~/api/Asociaciones</w:t>
+      </w:r>
+    </w:p>
+    <w:p>
+      <w:pPr>
+        <w:pStyle w:val="Prrafodelista"/>
+        <w:numPr>
+          <w:ilvl w:val="0"/>
+          <w:numId w:val="24"/>
+        </w:numPr>
+      </w:pPr>
+      <w:r>
+        <w:t>Verbos HTTP: GET</w:t>
+      </w:r>
+    </w:p>
+    <w:p>
+      <w:pPr>
+        <w:pStyle w:val="Prrafodelista"/>
+        <w:numPr>
+          <w:ilvl w:val="0"/>
+          <w:numId w:val="24"/>
+        </w:numPr>
+      </w:pPr>
+      <w:r>
+        <w:t xml:space="preserve">Descripción : </w:t>
+      </w:r>
+      <w:r>
+        <w:t>Como desarrollador o como tester o</w:t>
+      </w:r>
+      <w:r>
+        <w:t xml:space="preserve">btener </w:t>
+      </w:r>
+      <w:r>
+        <w:t>la información de un incidente</w:t>
+      </w:r>
+      <w:r>
+        <w:t xml:space="preserve"> de un proyecto al cual pertenece.</w:t>
+      </w:r>
+    </w:p>
+    <w:p>
+      <w:pPr>
+        <w:pStyle w:val="Prrafodelista"/>
+        <w:numPr>
+          <w:ilvl w:val="0"/>
+          <w:numId w:val="24"/>
+        </w:numPr>
+      </w:pPr>
+      <w:r>
+        <w:t xml:space="preserve">Parámetros { idUsuario, </w:t>
+      </w:r>
+      <w:r>
+        <w:t>idIncidente</w:t>
+      </w:r>
+      <w:r>
+        <w:t>}</w:t>
+      </w:r>
+    </w:p>
+    <w:p>
+      <w:pPr>
+        <w:pStyle w:val="Prrafodelista"/>
+        <w:numPr>
+          <w:ilvl w:val="0"/>
+          <w:numId w:val="24"/>
+        </w:numPr>
+      </w:pPr>
+      <w:r>
+        <w:t>Responses {200, 401, 422, 500 }</w:t>
+      </w:r>
+    </w:p>
+    <w:p>
+      <w:pPr>
+        <w:pStyle w:val="Prrafodelista"/>
+        <w:numPr>
+          <w:ilvl w:val="0"/>
+          <w:numId w:val="24"/>
+        </w:numPr>
+      </w:pPr>
+      <w:r>
+        <w:t xml:space="preserve">Headers: { </w:t>
+      </w:r>
+      <w:r>
+        <w:rPr>
+          <w:b/>
+          <w:bCs/>
+        </w:rPr>
+        <w:t>Key</w:t>
+      </w:r>
+      <w:r>
+        <w:t>:</w:t>
+      </w:r>
+      <w:r>
+        <w:rPr>
+          <w:rFonts w:ascii="Helvetica" w:hAnsi="Helvetica" w:cs="Helvetica"/>
+          <w:color w:val="505050"/>
+          <w:sz w:val="18"/>
+          <w:szCs w:val="18"/>
+          <w:shd w:val="clear" w:color="auto" w:fill="FFFFFF"/>
+        </w:rPr>
+        <w:t xml:space="preserve"> autorización./  </w:t>
+      </w:r>
+      <w:r>
+        <w:rPr>
+          <w:b/>
+          <w:bCs/>
+        </w:rPr>
+        <w:t>Value</w:t>
+      </w:r>
+      <w:r>
+        <w:t>: token }</w:t>
+      </w:r>
+    </w:p>
+    <w:p>
+      <w:pPr>
+        <w:pStyle w:val="Prrafodelista"/>
+      </w:pPr>
+    </w:p>
+    <w:p>
+      <w:pPr>
+        <w:pStyle w:val="Prrafodelista"/>
+        <w:numPr>
+          <w:ilvl w:val="0"/>
+          <w:numId w:val="24"/>
+        </w:numPr>
+      </w:pPr>
+      <w:r>
+        <w:t>EndPoint: ~/api/Asociaciones</w:t>
+      </w:r>
+    </w:p>
+    <w:p>
+      <w:pPr>
+        <w:pStyle w:val="Prrafodelista"/>
+        <w:numPr>
+          <w:ilvl w:val="0"/>
+          <w:numId w:val="24"/>
+        </w:numPr>
+      </w:pPr>
+      <w:r>
+        <w:t xml:space="preserve">Verbos HTTP: </w:t>
+      </w:r>
+      <w:r>
+        <w:t>POST</w:t>
+      </w:r>
+    </w:p>
+    <w:p>
+      <w:pPr>
+        <w:pStyle w:val="Prrafodelista"/>
+        <w:numPr>
+          <w:ilvl w:val="0"/>
+          <w:numId w:val="24"/>
+        </w:numPr>
+      </w:pPr>
+      <w:r>
+        <w:t xml:space="preserve">Descripción : </w:t>
+      </w:r>
+      <w:r>
+        <w:t>Como administrador a</w:t>
+      </w:r>
+      <w:r>
+        <w:t>gregar desarrolladores y testers previamente registrados a un proyecto existente</w:t>
+      </w:r>
+      <w:r>
+        <w:t>.</w:t>
+      </w:r>
+    </w:p>
+    <w:p>
+      <w:pPr>
+        <w:pStyle w:val="Prrafodelista"/>
+        <w:numPr>
+          <w:ilvl w:val="0"/>
+          <w:numId w:val="24"/>
+        </w:numPr>
+      </w:pPr>
+      <w:r>
+        <w:t xml:space="preserve">Parámetros { </w:t>
+      </w:r>
+      <w:r>
+        <w:t>[ lista id usuarios ]</w:t>
+      </w:r>
+      <w:r>
+        <w:t xml:space="preserve">, </w:t>
+      </w:r>
+      <w:r>
+        <w:t>ProyectoId</w:t>
+      </w:r>
+      <w:r>
+        <w:t>}</w:t>
+      </w:r>
+    </w:p>
+    <w:p>
+      <w:pPr>
+        <w:pStyle w:val="Prrafodelista"/>
+        <w:numPr>
+          <w:ilvl w:val="0"/>
+          <w:numId w:val="24"/>
+        </w:numPr>
+      </w:pPr>
+      <w:r>
+        <w:t>Responses {20</w:t>
+      </w:r>
+      <w:r>
+        <w:t>1</w:t>
+      </w:r>
+      <w:r>
+        <w:t>, 401, 422, 500 }</w:t>
+      </w:r>
+    </w:p>
+    <w:p>
+      <w:pPr>
+        <w:pStyle w:val="Prrafodelista"/>
+        <w:numPr>
+          <w:ilvl w:val="0"/>
+          <w:numId w:val="24"/>
+        </w:numPr>
+      </w:pPr>
+      <w:r>
+        <w:t xml:space="preserve">Headers: { </w:t>
+      </w:r>
+      <w:r>
+        <w:rPr>
+          <w:b/>
+          <w:bCs/>
+        </w:rPr>
+        <w:t>Key</w:t>
+      </w:r>
+      <w:r>
+        <w:t>:</w:t>
+      </w:r>
+      <w:r>
+        <w:rPr>
+          <w:rFonts w:ascii="Helvetica" w:hAnsi="Helvetica" w:cs="Helvetica"/>
+          <w:color w:val="505050"/>
+          <w:sz w:val="18"/>
+          <w:szCs w:val="18"/>
+          <w:shd w:val="clear" w:color="auto" w:fill="FFFFFF"/>
+        </w:rPr>
+        <w:t xml:space="preserve"> autorización./  </w:t>
+      </w:r>
+      <w:r>
+        <w:rPr>
+          <w:b/>
+          <w:bCs/>
+        </w:rPr>
+        <w:t>Value</w:t>
+      </w:r>
+      <w:r>
+        <w:t>: token }</w:t>
+      </w:r>
+    </w:p>
+    <w:p>
+      <w:pPr>
+        <w:pStyle w:val="Prrafodelista"/>
+      </w:pPr>
+    </w:p>
     <w:sectPr>
+      <w:footerReference w:type="default" r:id="rId10"/>
       <w:pgSz w:w="11906" w:h="16838"/>
       <w:pgMar w:top="1440" w:right="1440" w:bottom="1440" w:left="1440" w:header="720" w:footer="720" w:gutter="0"/>
       <w:cols w:space="720"/>
@@ -1270,6 +5252,98 @@
 </w:document>
 </file>
 
+<file path=word/endnotes.xml><?xml version="1.0" encoding="utf-8"?>
+<w:endnotes xmlns:wpc="http://schemas.microsoft.com/office/word/2010/wordprocessingCanvas" xmlns:cx="http://schemas.microsoft.com/office/drawing/2014/chartex" xmlns:cx1="http://schemas.microsoft.com/office/drawing/2015/9/8/chartex" xmlns:cx2="http://schemas.microsoft.com/office/drawing/2015/10/21/chartex" xmlns:cx3="http://schemas.microsoft.com/office/drawing/2016/5/9/chartex" xmlns:cx4="http://schemas.microsoft.com/office/drawing/2016/5/10/chartex" xmlns:cx5="http://schemas.microsoft.com/office/drawing/2016/5/11/chartex" xmlns:cx6="http://schemas.microsoft.com/office/drawing/2016/5/12/chartex" xmlns:cx7="http://schemas.microsoft.com/office/drawing/2016/5/13/chartex" xmlns:cx8="http://schemas.microsoft.com/office/drawing/2016/5/14/chartex" xmlns:mc="http://schemas.openxmlformats.org/markup-compatibility/2006" xmlns:aink="http://schemas.microsoft.com/office/drawing/2016/ink" xmlns:am3d="http://schemas.microsoft.com/office/drawing/2017/model3d" xmlns:o="urn:schemas-microsoft-com:office:office" xmlns:r="http://schemas.openxmlformats.org/officeDocument/2006/relationships" xmlns:m="http://schemas.openxmlformats.org/officeDocument/2006/math" xmlns:v="urn:schemas-microsoft-com:vml" xmlns:wp14="http://schemas.microsoft.com/office/word/2010/wordprocessingDrawing" xmlns:wp="http://schemas.openxmlformats.org/drawingml/2006/wordprocessingDrawing" xmlns:w10="urn:schemas-microsoft-com:office:word" xmlns:w="http://schemas.openxmlformats.org/wordprocessingml/2006/main" xmlns:w14="http://schemas.microsoft.com/office/word/2010/wordml" xmlns:w15="http://schemas.microsoft.com/office/word/2012/wordml" xmlns:w16cex="http://schemas.microsoft.com/office/word/2018/wordml/cex" xmlns:w16cid="http://schemas.microsoft.com/office/word/2016/wordml/cid" xmlns:w16="http://schemas.microsoft.com/office/word/2018/wordml" xmlns:w16sdtdh="http://schemas.microsoft.com/office/word/2020/wordml/sdtdatahash" xmlns:w16se="http://schemas.microsoft.com/office/word/2015/wordml/symex" xmlns:wpg="http://schemas.microsoft.com/office/word/2010/wordprocessingGroup" xmlns:wpi="http://schemas.microsoft.com/office/word/2010/wordprocessingInk" xmlns:wne="http://schemas.microsoft.com/office/word/2006/wordml" xmlns:wps="http://schemas.microsoft.com/office/word/2010/wordprocessingShape" mc:Ignorable="w14 w15 w16se w16cid w16 w16cex w16sdtdh wp14">
+  <w:endnote w:type="separator" w:id="-1">
+    <w:p>
+      <w:pPr>
+        <w:spacing w:after="0" w:line="240" w:lineRule="auto"/>
+      </w:pPr>
+      <w:r>
+        <w:separator/>
+      </w:r>
+    </w:p>
+  </w:endnote>
+  <w:endnote w:type="continuationSeparator" w:id="0">
+    <w:p>
+      <w:pPr>
+        <w:spacing w:after="0" w:line="240" w:lineRule="auto"/>
+      </w:pPr>
+      <w:r>
+        <w:continuationSeparator/>
+      </w:r>
+    </w:p>
+  </w:endnote>
+</w:endnotes>
+</file>
+
+<file path=word/footer1.xml><?xml version="1.0" encoding="utf-8"?>
+<w:ftr xmlns:wpc="http://schemas.microsoft.com/office/word/2010/wordprocessingCanvas" xmlns:cx="http://schemas.microsoft.com/office/drawing/2014/chartex" xmlns:cx1="http://schemas.microsoft.com/office/drawing/2015/9/8/chartex" xmlns:cx2="http://schemas.microsoft.com/office/drawing/2015/10/21/chartex" xmlns:cx3="http://schemas.microsoft.com/office/drawing/2016/5/9/chartex" xmlns:cx4="http://schemas.microsoft.com/office/drawing/2016/5/10/chartex" xmlns:cx5="http://schemas.microsoft.com/office/drawing/2016/5/11/chartex" xmlns:cx6="http://schemas.microsoft.com/office/drawing/2016/5/12/chartex" xmlns:cx7="http://schemas.microsoft.com/office/drawing/2016/5/13/chartex" xmlns:cx8="http://schemas.microsoft.com/office/drawing/2016/5/14/chartex" xmlns:mc="http://schemas.openxmlformats.org/markup-compatibility/2006" xmlns:aink="http://schemas.microsoft.com/office/drawing/2016/ink" xmlns:am3d="http://schemas.microsoft.com/office/drawing/2017/model3d" xmlns:o="urn:schemas-microsoft-com:office:office" xmlns:r="http://schemas.openxmlformats.org/officeDocument/2006/relationships" xmlns:m="http://schemas.openxmlformats.org/officeDocument/2006/math" xmlns:v="urn:schemas-microsoft-com:vml" xmlns:wp14="http://schemas.microsoft.com/office/word/2010/wordprocessingDrawing" xmlns:wp="http://schemas.openxmlformats.org/drawingml/2006/wordprocessingDrawing" xmlns:w10="urn:schemas-microsoft-com:office:word" xmlns:w="http://schemas.openxmlformats.org/wordprocessingml/2006/main" xmlns:w14="http://schemas.microsoft.com/office/word/2010/wordml" xmlns:w15="http://schemas.microsoft.com/office/word/2012/wordml" xmlns:w16cex="http://schemas.microsoft.com/office/word/2018/wordml/cex" xmlns:w16cid="http://schemas.microsoft.com/office/word/2016/wordml/cid" xmlns:w16="http://schemas.microsoft.com/office/word/2018/wordml" xmlns:w16sdtdh="http://schemas.microsoft.com/office/word/2020/wordml/sdtdatahash" xmlns:w16se="http://schemas.microsoft.com/office/word/2015/wordml/symex" xmlns:wpg="http://schemas.microsoft.com/office/word/2010/wordprocessingGroup" xmlns:wpi="http://schemas.microsoft.com/office/word/2010/wordprocessingInk" xmlns:wne="http://schemas.microsoft.com/office/word/2006/wordml" xmlns:wps="http://schemas.microsoft.com/office/word/2010/wordprocessingShape" mc:Ignorable="w14 w15 w16se w16cid w16 w16cex w16sdtdh wp14">
+  <w:sdt>
+    <w:sdtPr>
+      <w:id w:val="627516313"/>
+      <w:docPartObj>
+        <w:docPartGallery w:val="Page Numbers (Bottom of Page)"/>
+        <w:docPartUnique/>
+      </w:docPartObj>
+    </w:sdtPr>
+    <w:sdtContent>
+      <w:p>
+        <w:pPr>
+          <w:pStyle w:val="Piedepgina"/>
+          <w:jc w:val="right"/>
+        </w:pPr>
+        <w:r>
+          <w:fldChar w:fldCharType="begin"/>
+        </w:r>
+        <w:r>
+          <w:instrText>PAGE   \* MERGEFORMAT</w:instrText>
+        </w:r>
+        <w:r>
+          <w:fldChar w:fldCharType="separate"/>
+        </w:r>
+        <w:r>
+          <w:t>2</w:t>
+        </w:r>
+        <w:r>
+          <w:fldChar w:fldCharType="end"/>
+        </w:r>
+      </w:p>
+    </w:sdtContent>
+  </w:sdt>
+  <w:p>
+    <w:pPr>
+      <w:pStyle w:val="Piedepgina"/>
+    </w:pPr>
+  </w:p>
+</w:ftr>
+</file>
+
+<file path=word/footnotes.xml><?xml version="1.0" encoding="utf-8"?>
+<w:footnotes xmlns:wpc="http://schemas.microsoft.com/office/word/2010/wordprocessingCanvas" xmlns:cx="http://schemas.microsoft.com/office/drawing/2014/chartex" xmlns:cx1="http://schemas.microsoft.com/office/drawing/2015/9/8/chartex" xmlns:cx2="http://schemas.microsoft.com/office/drawing/2015/10/21/chartex" xmlns:cx3="http://schemas.microsoft.com/office/drawing/2016/5/9/chartex" xmlns:cx4="http://schemas.microsoft.com/office/drawing/2016/5/10/chartex" xmlns:cx5="http://schemas.microsoft.com/office/drawing/2016/5/11/chartex" xmlns:cx6="http://schemas.microsoft.com/office/drawing/2016/5/12/chartex" xmlns:cx7="http://schemas.microsoft.com/office/drawing/2016/5/13/chartex" xmlns:cx8="http://schemas.microsoft.com/office/drawing/2016/5/14/chartex" xmlns:mc="http://schemas.openxmlformats.org/markup-compatibility/2006" xmlns:aink="http://schemas.microsoft.com/office/drawing/2016/ink" xmlns:am3d="http://schemas.microsoft.com/office/drawing/2017/model3d" xmlns:o="urn:schemas-microsoft-com:office:office" xmlns:r="http://schemas.openxmlformats.org/officeDocument/2006/relationships" xmlns:m="http://schemas.openxmlformats.org/officeDocument/2006/math" xmlns:v="urn:schemas-microsoft-com:vml" xmlns:wp14="http://schemas.microsoft.com/office/word/2010/wordprocessingDrawing" xmlns:wp="http://schemas.openxmlformats.org/drawingml/2006/wordprocessingDrawing" xmlns:w10="urn:schemas-microsoft-com:office:word" xmlns:w="http://schemas.openxmlformats.org/wordprocessingml/2006/main" xmlns:w14="http://schemas.microsoft.com/office/word/2010/wordml" xmlns:w15="http://schemas.microsoft.com/office/word/2012/wordml" xmlns:w16cex="http://schemas.microsoft.com/office/word/2018/wordml/cex" xmlns:w16cid="http://schemas.microsoft.com/office/word/2016/wordml/cid" xmlns:w16="http://schemas.microsoft.com/office/word/2018/wordml" xmlns:w16sdtdh="http://schemas.microsoft.com/office/word/2020/wordml/sdtdatahash" xmlns:w16se="http://schemas.microsoft.com/office/word/2015/wordml/symex" xmlns:wpg="http://schemas.microsoft.com/office/word/2010/wordprocessingGroup" xmlns:wpi="http://schemas.microsoft.com/office/word/2010/wordprocessingInk" xmlns:wne="http://schemas.microsoft.com/office/word/2006/wordml" xmlns:wps="http://schemas.microsoft.com/office/word/2010/wordprocessingShape" mc:Ignorable="w14 w15 w16se w16cid w16 w16cex w16sdtdh wp14">
+  <w:footnote w:type="separator" w:id="-1">
+    <w:p>
+      <w:pPr>
+        <w:spacing w:after="0" w:line="240" w:lineRule="auto"/>
+      </w:pPr>
+      <w:r>
+        <w:separator/>
+      </w:r>
+    </w:p>
+  </w:footnote>
+  <w:footnote w:type="continuationSeparator" w:id="0">
+    <w:p>
+      <w:pPr>
+        <w:spacing w:after="0" w:line="240" w:lineRule="auto"/>
+      </w:pPr>
+      <w:r>
+        <w:continuationSeparator/>
+      </w:r>
+    </w:p>
+  </w:footnote>
+</w:footnotes>
+</file>
+
 <file path=word/numbering.xml><?xml version="1.0" encoding="utf-8"?>
 <w:numbering xmlns:wpc="http://schemas.microsoft.com/office/word/2010/wordprocessingCanvas" xmlns:cx="http://schemas.microsoft.com/office/drawing/2014/chartex" xmlns:cx1="http://schemas.microsoft.com/office/drawing/2015/9/8/chartex" xmlns:cx2="http://schemas.microsoft.com/office/drawing/2015/10/21/chartex" xmlns:cx3="http://schemas.microsoft.com/office/drawing/2016/5/9/chartex" xmlns:cx4="http://schemas.microsoft.com/office/drawing/2016/5/10/chartex" xmlns:cx5="http://schemas.microsoft.com/office/drawing/2016/5/11/chartex" xmlns:cx6="http://schemas.microsoft.com/office/drawing/2016/5/12/chartex" xmlns:cx7="http://schemas.microsoft.com/office/drawing/2016/5/13/chartex" xmlns:cx8="http://schemas.microsoft.com/office/drawing/2016/5/14/chartex" xmlns:mc="http://schemas.openxmlformats.org/markup-compatibility/2006" xmlns:aink="http://schemas.microsoft.com/office/drawing/2016/ink" xmlns:am3d="http://schemas.microsoft.com/office/drawing/2017/model3d" xmlns:o="urn:schemas-microsoft-com:office:office" xmlns:r="http://schemas.openxmlformats.org/officeDocument/2006/relationships" xmlns:m="http://schemas.openxmlformats.org/officeDocument/2006/math" xmlns:v="urn:schemas-microsoft-com:vml" xmlns:wp14="http://schemas.microsoft.com/office/word/2010/wordprocessingDrawing" xmlns:wp="http://schemas.openxmlformats.org/drawingml/2006/wordprocessingDrawing" xmlns:w10="urn:schemas-microsoft-com:office:word" xmlns:w="http://schemas.openxmlformats.org/wordprocessingml/2006/main" xmlns:w14="http://schemas.microsoft.com/office/word/2010/wordml" xmlns:w15="http://schemas.microsoft.com/office/word/2012/wordml" xmlns:w16cex="http://schemas.microsoft.com/office/word/2018/wordml/cex" xmlns:w16cid="http://schemas.microsoft.com/office/word/2016/wordml/cid" xmlns:w16="http://schemas.microsoft.com/office/word/2018/wordml" xmlns:w16sdtdh="http://schemas.microsoft.com/office/word/2020/wordml/sdtdatahash" xmlns:w16se="http://schemas.microsoft.com/office/word/2015/wordml/symex" xmlns:wpg="http://schemas.microsoft.com/office/word/2010/wordprocessingGroup" xmlns:wpi="http://schemas.microsoft.com/office/word/2010/wordprocessingInk" xmlns:wne="http://schemas.microsoft.com/office/word/2006/wordml" xmlns:wps="http://schemas.microsoft.com/office/word/2010/wordprocessingShape" mc:Ignorable="w14 w15 w16se w16cid w16 w16cex w16sdtdh wp14">
   <w:abstractNum w:abstractNumId="0" w15:restartNumberingAfterBreak="0">
@@ -1288,7 +5362,7 @@
         <w:rFonts w:ascii="Symbol" w:eastAsiaTheme="minorHAnsi" w:hAnsi="Symbol" w:cstheme="minorBidi" w:hint="default"/>
       </w:rPr>
     </w:lvl>
-    <w:lvl w:ilvl="1" w:tplc="380A0003" w:tentative="1">
+    <w:lvl w:ilvl="1" w:tplc="380A0003">
       <w:start w:val="1"/>
       <w:numFmt w:val="bullet"/>
       <w:lvlText w:val="o"/>
@@ -1300,7 +5374,7 @@
         <w:rFonts w:ascii="Courier New" w:hAnsi="Courier New" w:cs="Courier New" w:hint="default"/>
       </w:rPr>
     </w:lvl>
-    <w:lvl w:ilvl="2" w:tplc="380A0005" w:tentative="1">
+    <w:lvl w:ilvl="2" w:tplc="380A0005">
       <w:start w:val="1"/>
       <w:numFmt w:val="bullet"/>
       <w:lvlText w:val=""/>
@@ -2541,6 +6615,95 @@
     </w:lvl>
   </w:abstractNum>
   <w:abstractNum w:abstractNumId="13" w15:restartNumberingAfterBreak="0">
+    <w:nsid w:val="4CD42292"/>
+    <w:multiLevelType w:val="hybridMultilevel"/>
+    <w:tmpl w:val="2E643496"/>
+    <w:lvl w:ilvl="0" w:tplc="991E954C">
+      <w:start w:val="1"/>
+      <w:numFmt w:val="decimal"/>
+      <w:lvlText w:val="%1-"/>
+      <w:lvlJc w:val="left"/>
+      <w:pPr>
+        <w:ind w:left="1080" w:hanging="360"/>
+      </w:pPr>
+      <w:rPr>
+        <w:rFonts w:hint="default"/>
+      </w:rPr>
+    </w:lvl>
+    <w:lvl w:ilvl="1" w:tplc="380A0019" w:tentative="1">
+      <w:start w:val="1"/>
+      <w:numFmt w:val="lowerLetter"/>
+      <w:lvlText w:val="%2."/>
+      <w:lvlJc w:val="left"/>
+      <w:pPr>
+        <w:ind w:left="1800" w:hanging="360"/>
+      </w:pPr>
+    </w:lvl>
+    <w:lvl w:ilvl="2" w:tplc="380A001B" w:tentative="1">
+      <w:start w:val="1"/>
+      <w:numFmt w:val="lowerRoman"/>
+      <w:lvlText w:val="%3."/>
+      <w:lvlJc w:val="right"/>
+      <w:pPr>
+        <w:ind w:left="2520" w:hanging="180"/>
+      </w:pPr>
+    </w:lvl>
+    <w:lvl w:ilvl="3" w:tplc="380A000F" w:tentative="1">
+      <w:start w:val="1"/>
+      <w:numFmt w:val="decimal"/>
+      <w:lvlText w:val="%4."/>
+      <w:lvlJc w:val="left"/>
+      <w:pPr>
+        <w:ind w:left="3240" w:hanging="360"/>
+      </w:pPr>
+    </w:lvl>
+    <w:lvl w:ilvl="4" w:tplc="380A0019" w:tentative="1">
+      <w:start w:val="1"/>
+      <w:numFmt w:val="lowerLetter"/>
+      <w:lvlText w:val="%5."/>
+      <w:lvlJc w:val="left"/>
+      <w:pPr>
+        <w:ind w:left="3960" w:hanging="360"/>
+      </w:pPr>
+    </w:lvl>
+    <w:lvl w:ilvl="5" w:tplc="380A001B" w:tentative="1">
+      <w:start w:val="1"/>
+      <w:numFmt w:val="lowerRoman"/>
+      <w:lvlText w:val="%6."/>
+      <w:lvlJc w:val="right"/>
+      <w:pPr>
+        <w:ind w:left="4680" w:hanging="180"/>
+      </w:pPr>
+    </w:lvl>
+    <w:lvl w:ilvl="6" w:tplc="380A000F" w:tentative="1">
+      <w:start w:val="1"/>
+      <w:numFmt w:val="decimal"/>
+      <w:lvlText w:val="%7."/>
+      <w:lvlJc w:val="left"/>
+      <w:pPr>
+        <w:ind w:left="5400" w:hanging="360"/>
+      </w:pPr>
+    </w:lvl>
+    <w:lvl w:ilvl="7" w:tplc="380A0019" w:tentative="1">
+      <w:start w:val="1"/>
+      <w:numFmt w:val="lowerLetter"/>
+      <w:lvlText w:val="%8."/>
+      <w:lvlJc w:val="left"/>
+      <w:pPr>
+        <w:ind w:left="6120" w:hanging="360"/>
+      </w:pPr>
+    </w:lvl>
+    <w:lvl w:ilvl="8" w:tplc="380A001B" w:tentative="1">
+      <w:start w:val="1"/>
+      <w:numFmt w:val="lowerRoman"/>
+      <w:lvlText w:val="%9."/>
+      <w:lvlJc w:val="right"/>
+      <w:pPr>
+        <w:ind w:left="6840" w:hanging="180"/>
+      </w:pPr>
+    </w:lvl>
+  </w:abstractNum>
+  <w:abstractNum w:abstractNumId="14" w15:restartNumberingAfterBreak="0">
     <w:nsid w:val="55351843"/>
     <w:multiLevelType w:val="hybridMultilevel"/>
     <w:tmpl w:val="F9643BCA"/>
@@ -2626,7 +6789,7 @@
       </w:pPr>
     </w:lvl>
   </w:abstractNum>
-  <w:abstractNum w:abstractNumId="14" w15:restartNumberingAfterBreak="0">
+  <w:abstractNum w:abstractNumId="15" w15:restartNumberingAfterBreak="0">
     <w:nsid w:val="585B5A67"/>
     <w:multiLevelType w:val="hybridMultilevel"/>
     <w:tmpl w:val="9DCAE454"/>
@@ -2715,7 +6878,7 @@
       </w:pPr>
     </w:lvl>
   </w:abstractNum>
-  <w:abstractNum w:abstractNumId="15" w15:restartNumberingAfterBreak="0">
+  <w:abstractNum w:abstractNumId="16" w15:restartNumberingAfterBreak="0">
     <w:nsid w:val="606674CB"/>
     <w:multiLevelType w:val="hybridMultilevel"/>
     <w:tmpl w:val="B0A05592"/>
@@ -2804,7 +6967,7 @@
       </w:pPr>
     </w:lvl>
   </w:abstractNum>
-  <w:abstractNum w:abstractNumId="16" w15:restartNumberingAfterBreak="0">
+  <w:abstractNum w:abstractNumId="17" w15:restartNumberingAfterBreak="0">
     <w:nsid w:val="63DA7A07"/>
     <w:multiLevelType w:val="hybridMultilevel"/>
     <w:tmpl w:val="7C9A923A"/>
@@ -2890,7 +7053,7 @@
       </w:pPr>
     </w:lvl>
   </w:abstractNum>
-  <w:abstractNum w:abstractNumId="17" w15:restartNumberingAfterBreak="0">
+  <w:abstractNum w:abstractNumId="18" w15:restartNumberingAfterBreak="0">
     <w:nsid w:val="64E3210F"/>
     <w:multiLevelType w:val="hybridMultilevel"/>
     <w:tmpl w:val="BE4C0F16"/>
@@ -2979,7 +7142,7 @@
       </w:pPr>
     </w:lvl>
   </w:abstractNum>
-  <w:abstractNum w:abstractNumId="18" w15:restartNumberingAfterBreak="0">
+  <w:abstractNum w:abstractNumId="19" w15:restartNumberingAfterBreak="0">
     <w:nsid w:val="66215DE6"/>
     <w:multiLevelType w:val="hybridMultilevel"/>
     <w:tmpl w:val="160061B8"/>
@@ -3092,7 +7255,7 @@
       </w:rPr>
     </w:lvl>
   </w:abstractNum>
-  <w:abstractNum w:abstractNumId="19" w15:restartNumberingAfterBreak="0">
+  <w:abstractNum w:abstractNumId="20" w15:restartNumberingAfterBreak="0">
     <w:nsid w:val="67D70043"/>
     <w:multiLevelType w:val="hybridMultilevel"/>
     <w:tmpl w:val="6D3AA240"/>
@@ -3205,7 +7368,7 @@
       </w:rPr>
     </w:lvl>
   </w:abstractNum>
-  <w:abstractNum w:abstractNumId="20" w15:restartNumberingAfterBreak="0">
+  <w:abstractNum w:abstractNumId="21" w15:restartNumberingAfterBreak="0">
     <w:nsid w:val="68AA20E4"/>
     <w:multiLevelType w:val="hybridMultilevel"/>
     <w:tmpl w:val="11821B6C"/>
@@ -3318,7 +7481,7 @@
       </w:rPr>
     </w:lvl>
   </w:abstractNum>
-  <w:abstractNum w:abstractNumId="21" w15:restartNumberingAfterBreak="0">
+  <w:abstractNum w:abstractNumId="22" w15:restartNumberingAfterBreak="0">
     <w:nsid w:val="6D1A6044"/>
     <w:multiLevelType w:val="hybridMultilevel"/>
     <w:tmpl w:val="7C368FA4"/>
@@ -3431,7 +7594,7 @@
       </w:rPr>
     </w:lvl>
   </w:abstractNum>
-  <w:abstractNum w:abstractNumId="22" w15:restartNumberingAfterBreak="0">
+  <w:abstractNum w:abstractNumId="23" w15:restartNumberingAfterBreak="0">
     <w:nsid w:val="7E9C0A0B"/>
     <w:multiLevelType w:val="multilevel"/>
     <w:tmpl w:val="3600E830"/>
@@ -3552,7 +7715,7 @@
       </w:rPr>
     </w:lvl>
   </w:abstractNum>
-  <w:abstractNum w:abstractNumId="23" w15:restartNumberingAfterBreak="0">
+  <w:abstractNum w:abstractNumId="24" w15:restartNumberingAfterBreak="0">
     <w:nsid w:val="7EE14FC3"/>
     <w:multiLevelType w:val="hybridMultilevel"/>
     <w:tmpl w:val="4B266DEE"/>
@@ -3672,25 +7835,25 @@
     <w:abstractNumId w:val="9"/>
   </w:num>
   <w:num w:numId="3">
-    <w:abstractNumId w:val="23"/>
+    <w:abstractNumId w:val="24"/>
   </w:num>
   <w:num w:numId="4">
     <w:abstractNumId w:val="6"/>
   </w:num>
   <w:num w:numId="5">
-    <w:abstractNumId w:val="19"/>
+    <w:abstractNumId w:val="20"/>
   </w:num>
   <w:num w:numId="6">
-    <w:abstractNumId w:val="13"/>
+    <w:abstractNumId w:val="14"/>
   </w:num>
   <w:num w:numId="7">
     <w:abstractNumId w:val="8"/>
   </w:num>
   <w:num w:numId="8">
-    <w:abstractNumId w:val="20"/>
+    <w:abstractNumId w:val="21"/>
   </w:num>
   <w:num w:numId="9">
-    <w:abstractNumId w:val="18"/>
+    <w:abstractNumId w:val="19"/>
   </w:num>
   <w:num w:numId="10">
     <w:abstractNumId w:val="5"/>
@@ -3702,22 +7865,22 @@
     <w:abstractNumId w:val="10"/>
   </w:num>
   <w:num w:numId="13">
-    <w:abstractNumId w:val="16"/>
+    <w:abstractNumId w:val="17"/>
   </w:num>
   <w:num w:numId="14">
-    <w:abstractNumId w:val="22"/>
+    <w:abstractNumId w:val="23"/>
   </w:num>
   <w:num w:numId="15">
-    <w:abstractNumId w:val="15"/>
+    <w:abstractNumId w:val="16"/>
   </w:num>
   <w:num w:numId="16">
     <w:abstractNumId w:val="11"/>
   </w:num>
   <w:num w:numId="17">
-    <w:abstractNumId w:val="14"/>
+    <w:abstractNumId w:val="15"/>
   </w:num>
   <w:num w:numId="18">
-    <w:abstractNumId w:val="17"/>
+    <w:abstractNumId w:val="18"/>
   </w:num>
   <w:num w:numId="19">
     <w:abstractNumId w:val="1"/>
@@ -3726,7 +7889,7 @@
     <w:abstractNumId w:val="4"/>
   </w:num>
   <w:num w:numId="21">
-    <w:abstractNumId w:val="21"/>
+    <w:abstractNumId w:val="22"/>
   </w:num>
   <w:num w:numId="22">
     <w:abstractNumId w:val="3"/>
@@ -3736,6 +7899,9 @@
   </w:num>
   <w:num w:numId="24">
     <w:abstractNumId w:val="0"/>
+  </w:num>
+  <w:num w:numId="25">
+    <w:abstractNumId w:val="13"/>
   </w:num>
 </w:numbering>
 </file>
@@ -4361,6 +8527,63 @@
       <w:szCs w:val="24"/>
     </w:rPr>
   </w:style>
+  <w:style w:type="paragraph" w:styleId="TDC3">
+    <w:name w:val="toc 3"/>
+    <w:basedOn w:val="Normal"/>
+    <w:next w:val="Normal"/>
+    <w:autoRedefine/>
+    <w:uiPriority w:val="39"/>
+    <w:unhideWhenUsed/>
+    <w:rsid w:val="00F877AF"/>
+    <w:pPr>
+      <w:spacing w:after="100"/>
+      <w:ind w:left="440"/>
+    </w:pPr>
+  </w:style>
+  <w:style w:type="paragraph" w:styleId="Encabezado">
+    <w:name w:val="header"/>
+    <w:basedOn w:val="Normal"/>
+    <w:link w:val="EncabezadoCar"/>
+    <w:uiPriority w:val="99"/>
+    <w:unhideWhenUsed/>
+    <w:rsid w:val="00DA6ADB"/>
+    <w:pPr>
+      <w:tabs>
+        <w:tab w:val="center" w:pos="4252"/>
+        <w:tab w:val="right" w:pos="8504"/>
+      </w:tabs>
+      <w:spacing w:after="0" w:line="240" w:lineRule="auto"/>
+    </w:pPr>
+  </w:style>
+  <w:style w:type="character" w:customStyle="1" w:styleId="EncabezadoCar">
+    <w:name w:val="Encabezado Car"/>
+    <w:basedOn w:val="Fuentedeprrafopredeter"/>
+    <w:link w:val="Encabezado"/>
+    <w:uiPriority w:val="99"/>
+    <w:rsid w:val="00DA6ADB"/>
+  </w:style>
+  <w:style w:type="paragraph" w:styleId="Piedepgina">
+    <w:name w:val="footer"/>
+    <w:basedOn w:val="Normal"/>
+    <w:link w:val="PiedepginaCar"/>
+    <w:uiPriority w:val="99"/>
+    <w:unhideWhenUsed/>
+    <w:rsid w:val="00DA6ADB"/>
+    <w:pPr>
+      <w:tabs>
+        <w:tab w:val="center" w:pos="4252"/>
+        <w:tab w:val="right" w:pos="8504"/>
+      </w:tabs>
+      <w:spacing w:after="0" w:line="240" w:lineRule="auto"/>
+    </w:pPr>
+  </w:style>
+  <w:style w:type="character" w:customStyle="1" w:styleId="PiedepginaCar">
+    <w:name w:val="Pie de página Car"/>
+    <w:basedOn w:val="Fuentedeprrafopredeter"/>
+    <w:link w:val="Piedepgina"/>
+    <w:uiPriority w:val="99"/>
+    <w:rsid w:val="00DA6ADB"/>
+  </w:style>
 </w:styles>
 </file>
 

</xml_diff>